<commit_message>
Update hallazgos y empaquetables
</commit_message>
<xml_diff>
--- a/fuentes/CFA_03_231100.docx
+++ b/fuentes/CFA_03_231100.docx
@@ -199,7 +199,7 @@
               </wp:anchor>
             </w:drawing>
           </mc:Choice>
-          <mc:Fallback xmlns:w16cex="http://schemas.microsoft.com/office/word/2018/wordml/cex" xmlns:w16="http://schemas.microsoft.com/office/word/2018/wordml" xmlns:w16sdtdh="http://schemas.microsoft.com/office/word/2020/wordml/sdtdatahash" xmlns:oel="http://schemas.microsoft.com/office/2019/extlst">
+          <mc:Fallback xmlns:oel="http://schemas.microsoft.com/office/2019/extlst" xmlns:w16sdtdh="http://schemas.microsoft.com/office/word/2020/wordml/sdtdatahash" xmlns:w16="http://schemas.microsoft.com/office/word/2018/wordml" xmlns:w16cex="http://schemas.microsoft.com/office/word/2018/wordml/cex">
             <w:pict>
               <v:rect w14:anchorId="04BF2410" id="Rectángulo 3" o:spid="_x0000_s1026" alt="&quot;&quot;" style="position:absolute;margin-left:-55.7pt;margin-top:26.5pt;width:613.85pt;height:204pt;z-index:-251655168;visibility:visible;mso-wrap-style:square;mso-height-percent:0;mso-wrap-distance-left:9pt;mso-wrap-distance-top:0;mso-wrap-distance-right:9pt;mso-wrap-distance-bottom:0;mso-position-horizontal:absolute;mso-position-horizontal-relative:text;mso-position-vertical:absolute;mso-position-vertical-relative:text;mso-height-percent:0;mso-height-relative:margin;v-text-anchor:middle" o:gfxdata="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" fillcolor="#00314d" stroked="f" strokeweight="1pt"/>
             </w:pict>
@@ -4986,7 +4986,12 @@
       </w:pPr>
       <w:r>
         <w:lastRenderedPageBreak/>
-        <w:t>A continuación, se presentan algunos ejemplos de tipos de envases y embalajes que se utilizan para el transporte de muestras o elementos químicos, junto con los tiempos establecidos para el envío:</w:t>
+        <w:t>A continuación, se presentan algunos ejemplos de tipos de envases y embalajes que se utilizan para el transporte de muestras o elementos quí</w:t>
+      </w:r>
+      <w:bookmarkStart w:id="7" w:name="_GoBack"/>
+      <w:bookmarkEnd w:id="7"/>
+      <w:r>
+        <w:t>micos, junto con los tiempos establecidos para el envío:</w:t>
       </w:r>
     </w:p>
     <w:p>
@@ -5051,13 +5056,11 @@
           <w:tcPr>
             <w:tcW w:w="0" w:type="auto"/>
             <w:shd w:val="clear" w:color="auto" w:fill="BFBFBF" w:themeFill="background1" w:themeFillShade="BF"/>
-            <w:vAlign w:val="center"/>
           </w:tcPr>
           <w:p>
             <w:pPr>
               <w:spacing w:before="0" w:after="0" w:line="240" w:lineRule="auto"/>
               <w:ind w:firstLine="0"/>
-              <w:jc w:val="center"/>
               <w:rPr>
                 <w:rFonts w:eastAsia="Arial" w:cs="Arial"/>
                 <w:b/>
@@ -5088,13 +5091,11 @@
           <w:tcPr>
             <w:tcW w:w="0" w:type="auto"/>
             <w:shd w:val="clear" w:color="auto" w:fill="BFBFBF" w:themeFill="background1" w:themeFillShade="BF"/>
-            <w:vAlign w:val="center"/>
           </w:tcPr>
           <w:p>
             <w:pPr>
               <w:spacing w:before="0" w:after="0" w:line="240" w:lineRule="auto"/>
               <w:ind w:firstLine="0"/>
-              <w:jc w:val="center"/>
               <w:rPr>
                 <w:rFonts w:eastAsia="Arial" w:cs="Arial"/>
                 <w:b/>
@@ -5125,13 +5126,11 @@
           <w:tcPr>
             <w:tcW w:w="0" w:type="auto"/>
             <w:shd w:val="clear" w:color="auto" w:fill="BFBFBF" w:themeFill="background1" w:themeFillShade="BF"/>
-            <w:vAlign w:val="center"/>
           </w:tcPr>
           <w:p>
             <w:pPr>
               <w:spacing w:before="0" w:after="0" w:line="240" w:lineRule="auto"/>
               <w:ind w:firstLine="0"/>
-              <w:jc w:val="center"/>
               <w:rPr>
                 <w:rFonts w:eastAsia="Arial" w:cs="Arial"/>
                 <w:b/>
@@ -5162,13 +5161,11 @@
           <w:tcPr>
             <w:tcW w:w="0" w:type="auto"/>
             <w:shd w:val="clear" w:color="auto" w:fill="BFBFBF" w:themeFill="background1" w:themeFillShade="BF"/>
-            <w:vAlign w:val="center"/>
           </w:tcPr>
           <w:p>
             <w:pPr>
               <w:spacing w:before="0" w:after="0" w:line="240" w:lineRule="auto"/>
               <w:ind w:firstLine="0"/>
-              <w:jc w:val="center"/>
               <w:rPr>
                 <w:rFonts w:eastAsia="Arial" w:cs="Arial"/>
                 <w:b/>
@@ -5221,7 +5218,6 @@
             <w:pPr>
               <w:spacing w:before="0" w:after="0" w:line="240" w:lineRule="auto"/>
               <w:ind w:firstLine="0"/>
-              <w:jc w:val="both"/>
               <w:rPr>
                 <w:rFonts w:eastAsia="Arial" w:cs="Arial"/>
                 <w:bCs/>
@@ -5256,7 +5252,6 @@
             <w:pPr>
               <w:spacing w:before="0" w:after="0" w:line="240" w:lineRule="auto"/>
               <w:ind w:firstLine="0"/>
-              <w:jc w:val="both"/>
               <w:rPr>
                 <w:rFonts w:eastAsia="Arial" w:cs="Arial"/>
                 <w:bCs/>
@@ -5291,7 +5286,6 @@
             <w:pPr>
               <w:spacing w:before="0" w:after="0" w:line="240" w:lineRule="auto"/>
               <w:ind w:firstLine="0"/>
-              <w:jc w:val="both"/>
               <w:rPr>
                 <w:rFonts w:eastAsia="Arial" w:cs="Arial"/>
                 <w:bCs/>
@@ -5354,7 +5348,6 @@
             <w:pPr>
               <w:spacing w:before="0" w:after="0" w:line="240" w:lineRule="auto"/>
               <w:ind w:firstLine="0"/>
-              <w:jc w:val="both"/>
               <w:rPr>
                 <w:rFonts w:eastAsia="Arial" w:cs="Arial"/>
                 <w:bCs/>
@@ -5392,7 +5385,6 @@
             <w:pPr>
               <w:spacing w:before="0" w:after="0" w:line="240" w:lineRule="auto"/>
               <w:ind w:firstLine="0"/>
-              <w:jc w:val="both"/>
               <w:rPr>
                 <w:rFonts w:eastAsia="Arial" w:cs="Arial"/>
                 <w:bCs/>
@@ -5427,7 +5419,6 @@
             <w:pPr>
               <w:spacing w:before="0" w:after="0" w:line="240" w:lineRule="auto"/>
               <w:ind w:firstLine="0"/>
-              <w:jc w:val="both"/>
               <w:rPr>
                 <w:rFonts w:eastAsia="Arial" w:cs="Arial"/>
                 <w:bCs/>
@@ -5490,7 +5481,6 @@
             <w:pPr>
               <w:spacing w:before="0" w:after="0" w:line="240" w:lineRule="auto"/>
               <w:ind w:firstLine="0"/>
-              <w:jc w:val="both"/>
               <w:rPr>
                 <w:rFonts w:eastAsia="Arial" w:cs="Arial"/>
                 <w:bCs/>
@@ -5553,7 +5543,6 @@
             <w:pPr>
               <w:spacing w:before="0" w:after="0" w:line="240" w:lineRule="auto"/>
               <w:ind w:firstLine="0"/>
-              <w:jc w:val="both"/>
               <w:rPr>
                 <w:rFonts w:eastAsia="Arial" w:cs="Arial"/>
                 <w:bCs/>
@@ -5605,7 +5594,6 @@
             <w:pPr>
               <w:spacing w:before="0" w:after="0" w:line="240" w:lineRule="auto"/>
               <w:ind w:firstLine="0"/>
-              <w:jc w:val="both"/>
               <w:rPr>
                 <w:rFonts w:eastAsia="Arial" w:cs="Arial"/>
                 <w:bCs/>
@@ -5639,7 +5627,6 @@
             <w:pPr>
               <w:spacing w:before="0" w:after="0" w:line="240" w:lineRule="auto"/>
               <w:ind w:firstLine="0"/>
-              <w:jc w:val="both"/>
               <w:rPr>
                 <w:rFonts w:eastAsia="Arial" w:cs="Arial"/>
                 <w:bCs/>
@@ -5672,7 +5659,6 @@
             <w:pPr>
               <w:spacing w:before="0" w:after="0" w:line="240" w:lineRule="auto"/>
               <w:ind w:firstLine="0"/>
-              <w:jc w:val="both"/>
               <w:rPr>
                 <w:rFonts w:eastAsia="Arial" w:cs="Arial"/>
                 <w:bCs/>
@@ -5731,7 +5717,6 @@
             <w:pPr>
               <w:spacing w:before="0" w:after="0" w:line="240" w:lineRule="auto"/>
               <w:ind w:firstLine="0"/>
-              <w:jc w:val="both"/>
               <w:rPr>
                 <w:rFonts w:eastAsia="Arial" w:cs="Arial"/>
                 <w:bCs/>
@@ -5770,7 +5755,6 @@
             <w:pPr>
               <w:spacing w:before="0" w:after="0" w:line="240" w:lineRule="auto"/>
               <w:ind w:firstLine="0"/>
-              <w:jc w:val="both"/>
               <w:rPr>
                 <w:rFonts w:eastAsia="Arial" w:cs="Arial"/>
                 <w:bCs/>
@@ -5833,7 +5817,6 @@
             <w:pPr>
               <w:spacing w:before="0" w:after="0" w:line="240" w:lineRule="auto"/>
               <w:ind w:firstLine="0"/>
-              <w:jc w:val="both"/>
               <w:rPr>
                 <w:rFonts w:eastAsia="Arial" w:cs="Arial"/>
                 <w:bCs/>
@@ -5868,7 +5851,6 @@
             <w:pPr>
               <w:spacing w:before="0" w:after="0" w:line="240" w:lineRule="auto"/>
               <w:ind w:firstLine="0"/>
-              <w:jc w:val="both"/>
               <w:rPr>
                 <w:rFonts w:eastAsia="Arial" w:cs="Arial"/>
                 <w:bCs/>
@@ -5931,7 +5913,6 @@
             <w:pPr>
               <w:spacing w:before="0" w:after="0" w:line="240" w:lineRule="auto"/>
               <w:ind w:firstLine="0"/>
-              <w:jc w:val="both"/>
               <w:rPr>
                 <w:rFonts w:eastAsia="Arial" w:cs="Arial"/>
                 <w:bCs/>
@@ -5969,7 +5950,6 @@
             <w:pPr>
               <w:spacing w:before="0" w:after="0" w:line="240" w:lineRule="auto"/>
               <w:ind w:firstLine="0"/>
-              <w:jc w:val="both"/>
               <w:rPr>
                 <w:rFonts w:eastAsia="Arial" w:cs="Arial"/>
                 <w:bCs/>
@@ -6003,7 +5983,6 @@
             <w:pPr>
               <w:spacing w:before="0" w:after="0" w:line="240" w:lineRule="auto"/>
               <w:ind w:firstLine="0"/>
-              <w:jc w:val="both"/>
               <w:rPr>
                 <w:rFonts w:eastAsia="Arial" w:cs="Arial"/>
                 <w:bCs/>
@@ -6076,7 +6055,6 @@
             <w:pPr>
               <w:spacing w:before="0" w:after="0" w:line="240" w:lineRule="auto"/>
               <w:ind w:firstLine="0"/>
-              <w:jc w:val="both"/>
               <w:rPr>
                 <w:rFonts w:eastAsia="Arial" w:cs="Arial"/>
                 <w:bCs/>
@@ -6124,7 +6102,6 @@
             <w:pPr>
               <w:spacing w:before="0" w:after="0" w:line="240" w:lineRule="auto"/>
               <w:ind w:firstLine="0"/>
-              <w:jc w:val="both"/>
               <w:rPr>
                 <w:rFonts w:eastAsia="Arial" w:cs="Arial"/>
                 <w:bCs/>
@@ -6161,7 +6138,6 @@
             <w:pPr>
               <w:spacing w:before="0" w:after="0" w:line="240" w:lineRule="auto"/>
               <w:ind w:firstLine="0"/>
-              <w:jc w:val="both"/>
               <w:rPr>
                 <w:rFonts w:eastAsia="Arial" w:cs="Arial"/>
                 <w:bCs/>
@@ -6194,7 +6170,6 @@
             <w:pPr>
               <w:spacing w:before="0" w:after="0" w:line="240" w:lineRule="auto"/>
               <w:ind w:firstLine="0"/>
-              <w:jc w:val="both"/>
               <w:rPr>
                 <w:rFonts w:eastAsia="Arial" w:cs="Arial"/>
                 <w:bCs/>
@@ -6227,7 +6202,6 @@
             <w:pPr>
               <w:spacing w:before="0" w:after="0" w:line="240" w:lineRule="auto"/>
               <w:ind w:firstLine="0"/>
-              <w:jc w:val="both"/>
               <w:rPr>
                 <w:rFonts w:eastAsia="Arial" w:cs="Arial"/>
                 <w:bCs/>
@@ -6286,7 +6260,6 @@
             <w:pPr>
               <w:spacing w:before="0" w:after="0" w:line="240" w:lineRule="auto"/>
               <w:ind w:firstLine="0"/>
-              <w:jc w:val="both"/>
               <w:rPr>
                 <w:rFonts w:eastAsia="Arial" w:cs="Arial"/>
                 <w:bCs/>
@@ -6326,11 +6299,11 @@
       <w:pPr>
         <w:pStyle w:val="Ttulo2"/>
       </w:pPr>
-      <w:bookmarkStart w:id="7" w:name="_Toc150200880"/>
+      <w:bookmarkStart w:id="8" w:name="_Toc150200880"/>
       <w:r>
         <w:t>Tipos de custodia de la muestra</w:t>
       </w:r>
-      <w:bookmarkEnd w:id="7"/>
+      <w:bookmarkEnd w:id="8"/>
     </w:p>
     <w:p>
       <w:pPr>
@@ -6817,11 +6790,11 @@
         <w:pStyle w:val="Ttulo1"/>
         <w:spacing w:line="360" w:lineRule="auto"/>
       </w:pPr>
-      <w:bookmarkStart w:id="8" w:name="_Toc150200881"/>
+      <w:bookmarkStart w:id="9" w:name="_Toc150200881"/>
       <w:r>
         <w:t>Reporte de hallazgos de evidencias</w:t>
       </w:r>
-      <w:bookmarkEnd w:id="8"/>
+      <w:bookmarkEnd w:id="9"/>
     </w:p>
     <w:p>
       <w:pPr>
@@ -7177,11 +7150,11 @@
       <w:pPr>
         <w:pStyle w:val="Ttulo2"/>
       </w:pPr>
-      <w:bookmarkStart w:id="9" w:name="_Toc150200882"/>
+      <w:bookmarkStart w:id="10" w:name="_Toc150200882"/>
       <w:r>
         <w:t>Características y tipos de contaminantes</w:t>
       </w:r>
-      <w:bookmarkEnd w:id="9"/>
+      <w:bookmarkEnd w:id="10"/>
     </w:p>
     <w:p>
       <w:pPr>
@@ -7267,11 +7240,11 @@
       <w:pPr>
         <w:pStyle w:val="Ttulo2"/>
       </w:pPr>
-      <w:bookmarkStart w:id="10" w:name="_Toc150200883"/>
+      <w:bookmarkStart w:id="11" w:name="_Toc150200883"/>
       <w:r>
         <w:t>Técnicas de captura</w:t>
       </w:r>
-      <w:bookmarkEnd w:id="10"/>
+      <w:bookmarkEnd w:id="11"/>
     </w:p>
     <w:p>
       <w:pPr>
@@ -7529,11 +7502,11 @@
       <w:pPr>
         <w:pStyle w:val="Ttulo2"/>
       </w:pPr>
-      <w:bookmarkStart w:id="11" w:name="_Toc150200884"/>
+      <w:bookmarkStart w:id="12" w:name="_Toc150200884"/>
       <w:r>
         <w:t>Diligenciamiento y procesamiento de datos</w:t>
       </w:r>
-      <w:bookmarkEnd w:id="11"/>
+      <w:bookmarkEnd w:id="12"/>
     </w:p>
     <w:p>
       <w:pPr>
@@ -7777,12 +7750,12 @@
       <w:pPr>
         <w:pStyle w:val="Titulosgenerales"/>
       </w:pPr>
-      <w:bookmarkStart w:id="12" w:name="_Toc150200885"/>
+      <w:bookmarkStart w:id="13" w:name="_Toc150200885"/>
       <w:r>
         <w:lastRenderedPageBreak/>
         <w:t>Síntesis</w:t>
       </w:r>
-      <w:bookmarkEnd w:id="12"/>
+      <w:bookmarkEnd w:id="13"/>
       <w:r>
         <w:t xml:space="preserve"> </w:t>
       </w:r>
@@ -7876,12 +7849,12 @@
       <w:pPr>
         <w:pStyle w:val="Titulosgenerales"/>
       </w:pPr>
-      <w:bookmarkStart w:id="13" w:name="_Toc150200886"/>
+      <w:bookmarkStart w:id="14" w:name="_Toc150200886"/>
       <w:r>
         <w:lastRenderedPageBreak/>
         <w:t>Material complementario</w:t>
       </w:r>
-      <w:bookmarkEnd w:id="13"/>
+      <w:bookmarkEnd w:id="14"/>
     </w:p>
     <w:tbl>
       <w:tblPr>
@@ -9014,8 +8987,6 @@
           <w:lang w:val="es-419" w:eastAsia="es-CO"/>
         </w:rPr>
       </w:pPr>
-      <w:bookmarkStart w:id="14" w:name="_GoBack"/>
-      <w:bookmarkEnd w:id="14"/>
     </w:p>
     <w:p>
       <w:pPr>
@@ -18015,7 +17986,7 @@
 </file>
 
 <file path=customXml/itemProps1.xml><?xml version="1.0" encoding="utf-8"?>
-<ds:datastoreItem xmlns:ds="http://schemas.openxmlformats.org/officeDocument/2006/customXml" ds:itemID="{67155392-F5F4-46AA-8B80-A65C779A683B}">
+<ds:datastoreItem xmlns:ds="http://schemas.openxmlformats.org/officeDocument/2006/customXml" ds:itemID="{14B654FC-ADB8-4310-BF02-6C0AAC3C23C1}">
   <ds:schemaRefs>
     <ds:schemaRef ds:uri="http://schemas.openxmlformats.org/officeDocument/2006/bibliography"/>
   </ds:schemaRefs>
@@ -18023,13 +17994,13 @@
 </file>
 
 <file path=customXml/itemProps2.xml><?xml version="1.0" encoding="utf-8"?>
-<ds:datastoreItem xmlns:ds="http://schemas.openxmlformats.org/officeDocument/2006/customXml" ds:itemID="{E1DCBFE2-1EE3-4F8D-B624-255A6061342D}"/>
+<ds:datastoreItem xmlns:ds="http://schemas.openxmlformats.org/officeDocument/2006/customXml" ds:itemID="{E6A07908-F378-467E-A868-11BEA5D2AD14}"/>
 </file>
 
 <file path=customXml/itemProps3.xml><?xml version="1.0" encoding="utf-8"?>
-<ds:datastoreItem xmlns:ds="http://schemas.openxmlformats.org/officeDocument/2006/customXml" ds:itemID="{AD843C46-D7AA-4484-AAB6-D529ED04DF83}"/>
+<ds:datastoreItem xmlns:ds="http://schemas.openxmlformats.org/officeDocument/2006/customXml" ds:itemID="{EE633D5D-F057-4D7F-858D-F91F33BF654E}"/>
 </file>
 
 <file path=customXml/itemProps4.xml><?xml version="1.0" encoding="utf-8"?>
-<ds:datastoreItem xmlns:ds="http://schemas.openxmlformats.org/officeDocument/2006/customXml" ds:itemID="{71A2B623-CB2C-4369-B4CE-E434749B3904}"/>
+<ds:datastoreItem xmlns:ds="http://schemas.openxmlformats.org/officeDocument/2006/customXml" ds:itemID="{C30C417A-FBA9-41AC-8402-658D702D542E}"/>
 </file>
</xml_diff>

<commit_message>
Update hallazgos y empaquetados
</commit_message>
<xml_diff>
--- a/fuentes/CFA_03_231100.docx
+++ b/fuentes/CFA_03_231100.docx
@@ -1,6 +1,6 @@
 
 <file path=word/document.xml><?xml version="1.0" encoding="utf-8"?>
-<w:document xmlns:wpc="http://schemas.microsoft.com/office/word/2010/wordprocessingCanvas" xmlns:cx="http://schemas.microsoft.com/office/drawing/2014/chartex" xmlns:cx1="http://schemas.microsoft.com/office/drawing/2015/9/8/chartex" xmlns:cx2="http://schemas.microsoft.com/office/drawing/2015/10/21/chartex" xmlns:cx3="http://schemas.microsoft.com/office/drawing/2016/5/9/chartex" xmlns:cx4="http://schemas.microsoft.com/office/drawing/2016/5/10/chartex" xmlns:cx5="http://schemas.microsoft.com/office/drawing/2016/5/11/chartex" xmlns:cx6="http://schemas.microsoft.com/office/drawing/2016/5/12/chartex" xmlns:cx7="http://schemas.microsoft.com/office/drawing/2016/5/13/chartex" xmlns:cx8="http://schemas.microsoft.com/office/drawing/2016/5/14/chartex" xmlns:mc="http://schemas.openxmlformats.org/markup-compatibility/2006" xmlns:aink="http://schemas.microsoft.com/office/drawing/2016/ink" xmlns:am3d="http://schemas.microsoft.com/office/drawing/2017/model3d" xmlns:o="urn:schemas-microsoft-com:office:office" xmlns:r="http://schemas.openxmlformats.org/officeDocument/2006/relationships" xmlns:m="http://schemas.openxmlformats.org/officeDocument/2006/math" xmlns:v="urn:schemas-microsoft-com:vml" xmlns:wp14="http://schemas.microsoft.com/office/word/2010/wordprocessingDrawing" xmlns:wp="http://schemas.openxmlformats.org/drawingml/2006/wordprocessingDrawing" xmlns:w10="urn:schemas-microsoft-com:office:word" xmlns:w="http://schemas.openxmlformats.org/wordprocessingml/2006/main" xmlns:w14="http://schemas.microsoft.com/office/word/2010/wordml" xmlns:w15="http://schemas.microsoft.com/office/word/2012/wordml" xmlns:w16cid="http://schemas.microsoft.com/office/word/2016/wordml/cid" xmlns:w16se="http://schemas.microsoft.com/office/word/2015/wordml/symex" xmlns:wpg="http://schemas.microsoft.com/office/word/2010/wordprocessingGroup" xmlns:wpi="http://schemas.microsoft.com/office/word/2010/wordprocessingInk" xmlns:wne="http://schemas.microsoft.com/office/word/2006/wordml" xmlns:wps="http://schemas.microsoft.com/office/word/2010/wordprocessingShape" mc:Ignorable="w14 w15 w16se w16cid wp14">
+<w:document xmlns:wpc="http://schemas.microsoft.com/office/word/2010/wordprocessingCanvas" xmlns:cx="http://schemas.microsoft.com/office/drawing/2014/chartex" xmlns:cx1="http://schemas.microsoft.com/office/drawing/2015/9/8/chartex" xmlns:cx2="http://schemas.microsoft.com/office/drawing/2015/10/21/chartex" xmlns:cx3="http://schemas.microsoft.com/office/drawing/2016/5/9/chartex" xmlns:cx4="http://schemas.microsoft.com/office/drawing/2016/5/10/chartex" xmlns:cx5="http://schemas.microsoft.com/office/drawing/2016/5/11/chartex" xmlns:cx6="http://schemas.microsoft.com/office/drawing/2016/5/12/chartex" xmlns:cx7="http://schemas.microsoft.com/office/drawing/2016/5/13/chartex" xmlns:cx8="http://schemas.microsoft.com/office/drawing/2016/5/14/chartex" xmlns:mc="http://schemas.openxmlformats.org/markup-compatibility/2006" xmlns:aink="http://schemas.microsoft.com/office/drawing/2016/ink" xmlns:am3d="http://schemas.microsoft.com/office/drawing/2017/model3d" xmlns:o="urn:schemas-microsoft-com:office:office" xmlns:oel="http://schemas.microsoft.com/office/2019/extlst" xmlns:r="http://schemas.openxmlformats.org/officeDocument/2006/relationships" xmlns:m="http://schemas.openxmlformats.org/officeDocument/2006/math" xmlns:v="urn:schemas-microsoft-com:vml" xmlns:wp14="http://schemas.microsoft.com/office/word/2010/wordprocessingDrawing" xmlns:wp="http://schemas.openxmlformats.org/drawingml/2006/wordprocessingDrawing" xmlns:w10="urn:schemas-microsoft-com:office:word" xmlns:w="http://schemas.openxmlformats.org/wordprocessingml/2006/main" xmlns:w14="http://schemas.microsoft.com/office/word/2010/wordml" xmlns:w15="http://schemas.microsoft.com/office/word/2012/wordml" xmlns:w16cex="http://schemas.microsoft.com/office/word/2018/wordml/cex" xmlns:w16cid="http://schemas.microsoft.com/office/word/2016/wordml/cid" xmlns:w16="http://schemas.microsoft.com/office/word/2018/wordml" xmlns:w16sdtdh="http://schemas.microsoft.com/office/word/2020/wordml/sdtdatahash" xmlns:w16se="http://schemas.microsoft.com/office/word/2015/wordml/symex" xmlns:wpg="http://schemas.microsoft.com/office/word/2010/wordprocessingGroup" xmlns:wpi="http://schemas.microsoft.com/office/word/2010/wordprocessingInk" xmlns:wne="http://schemas.microsoft.com/office/word/2006/wordml" xmlns:wps="http://schemas.microsoft.com/office/word/2010/wordprocessingShape" mc:Ignorable="w14 w15 w16se w16cid w16 w16cex w16sdtdh wp14">
   <w:body>
     <w:p>
       <w:r>
@@ -43,7 +43,7 @@
                     <pic:cNvPicPr/>
                   </pic:nvPicPr>
                   <pic:blipFill>
-                    <a:blip r:embed="rId8">
+                    <a:blip r:embed="rId11">
                       <a:extLst>
                         <a:ext uri="{28A0092B-C50C-407E-A947-70E740481C1C}">
                           <a14:useLocalDpi xmlns:a14="http://schemas.microsoft.com/office/drawing/2010/main" val="0"/>
@@ -199,7 +199,7 @@
               </wp:anchor>
             </w:drawing>
           </mc:Choice>
-          <mc:Fallback xmlns:w16cex="http://schemas.microsoft.com/office/word/2018/wordml/cex" xmlns:w16="http://schemas.microsoft.com/office/word/2018/wordml" xmlns:w16sdtdh="http://schemas.microsoft.com/office/word/2020/wordml/sdtdatahash" xmlns:oel="http://schemas.microsoft.com/office/2019/extlst">
+          <mc:Fallback>
             <w:pict>
               <v:rect w14:anchorId="04BF2410" id="Rectángulo 3" o:spid="_x0000_s1026" alt="&quot;&quot;" style="position:absolute;margin-left:-55.7pt;margin-top:26.5pt;width:613.85pt;height:204pt;z-index:-251655168;visibility:visible;mso-wrap-style:square;mso-height-percent:0;mso-wrap-distance-left:9pt;mso-wrap-distance-top:0;mso-wrap-distance-right:9pt;mso-wrap-distance-bottom:0;mso-position-horizontal:absolute;mso-position-horizontal-relative:text;mso-position-vertical:absolute;mso-position-vertical-relative:text;mso-height-percent:0;mso-height-relative:margin;v-text-anchor:middle" o:gfxdata="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" fillcolor="#00314d" stroked="f" strokeweight="1pt"/>
             </w:pict>
@@ -493,7 +493,7 @@
       <w:sdtContent>
         <w:p>
           <w:pPr>
-            <w:pStyle w:val="TtuloTDC"/>
+            <w:pStyle w:val="TOCHeading"/>
           </w:pPr>
           <w:r>
             <w:rPr>
@@ -510,7 +510,7 @@
         </w:p>
         <w:p>
           <w:pPr>
-            <w:pStyle w:val="TDC1"/>
+            <w:pStyle w:val="TOC1"/>
             <w:tabs>
               <w:tab w:val="right" w:leader="dot" w:pos="9962"/>
             </w:tabs>
@@ -535,7 +535,7 @@
           <w:hyperlink w:anchor="_Toc150200873" w:history="1">
             <w:r>
               <w:rPr>
-                <w:rStyle w:val="Hipervnculo"/>
+                <w:rStyle w:val="Hyperlink"/>
                 <w:noProof/>
               </w:rPr>
               <w:t>Introducción</w:t>
@@ -592,7 +592,7 @@
         </w:p>
         <w:p>
           <w:pPr>
-            <w:pStyle w:val="TDC1"/>
+            <w:pStyle w:val="TOC1"/>
             <w:tabs>
               <w:tab w:val="left" w:pos="1320"/>
               <w:tab w:val="right" w:leader="dot" w:pos="9962"/>
@@ -609,7 +609,7 @@
           <w:hyperlink w:anchor="_Toc150200874" w:history="1">
             <w:r>
               <w:rPr>
-                <w:rStyle w:val="Hipervnculo"/>
+                <w:rStyle w:val="Hyperlink"/>
                 <w:noProof/>
               </w:rPr>
               <w:t>1.</w:t>
@@ -627,7 +627,7 @@
             </w:r>
             <w:r>
               <w:rPr>
-                <w:rStyle w:val="Hipervnculo"/>
+                <w:rStyle w:val="Hyperlink"/>
                 <w:noProof/>
               </w:rPr>
               <w:t>Bioseguridad</w:t>
@@ -684,7 +684,7 @@
         </w:p>
         <w:p>
           <w:pPr>
-            <w:pStyle w:val="TDC2"/>
+            <w:pStyle w:val="TOC2"/>
             <w:tabs>
               <w:tab w:val="left" w:pos="1760"/>
               <w:tab w:val="right" w:leader="dot" w:pos="9962"/>
@@ -701,7 +701,7 @@
           <w:hyperlink w:anchor="_Toc150200875" w:history="1">
             <w:r>
               <w:rPr>
-                <w:rStyle w:val="Hipervnculo"/>
+                <w:rStyle w:val="Hyperlink"/>
                 <w:noProof/>
               </w:rPr>
               <w:t>1.1.</w:t>
@@ -719,7 +719,7 @@
             </w:r>
             <w:r>
               <w:rPr>
-                <w:rStyle w:val="Hipervnculo"/>
+                <w:rStyle w:val="Hyperlink"/>
                 <w:noProof/>
               </w:rPr>
               <w:t>Protocolos de bioseguridad para toma de muestras</w:t>
@@ -776,7 +776,7 @@
         </w:p>
         <w:p>
           <w:pPr>
-            <w:pStyle w:val="TDC2"/>
+            <w:pStyle w:val="TOC2"/>
             <w:tabs>
               <w:tab w:val="left" w:pos="1760"/>
               <w:tab w:val="right" w:leader="dot" w:pos="9962"/>
@@ -793,7 +793,7 @@
           <w:hyperlink w:anchor="_Toc150200876" w:history="1">
             <w:r>
               <w:rPr>
-                <w:rStyle w:val="Hipervnculo"/>
+                <w:rStyle w:val="Hyperlink"/>
                 <w:noProof/>
               </w:rPr>
               <w:t>1.2.</w:t>
@@ -811,7 +811,7 @@
             </w:r>
             <w:r>
               <w:rPr>
-                <w:rStyle w:val="Hipervnculo"/>
+                <w:rStyle w:val="Hyperlink"/>
                 <w:noProof/>
               </w:rPr>
               <w:t>Elementos de protección individual</w:t>
@@ -868,7 +868,7 @@
         </w:p>
         <w:p>
           <w:pPr>
-            <w:pStyle w:val="TDC1"/>
+            <w:pStyle w:val="TOC1"/>
             <w:tabs>
               <w:tab w:val="left" w:pos="1320"/>
               <w:tab w:val="right" w:leader="dot" w:pos="9962"/>
@@ -885,7 +885,7 @@
           <w:hyperlink w:anchor="_Toc150200877" w:history="1">
             <w:r>
               <w:rPr>
-                <w:rStyle w:val="Hipervnculo"/>
+                <w:rStyle w:val="Hyperlink"/>
                 <w:noProof/>
               </w:rPr>
               <w:t>2.</w:t>
@@ -903,7 +903,7 @@
             </w:r>
             <w:r>
               <w:rPr>
-                <w:rStyle w:val="Hipervnculo"/>
+                <w:rStyle w:val="Hyperlink"/>
                 <w:noProof/>
               </w:rPr>
               <w:t>Recolección de muestras del riesgo sanitario</w:t>
@@ -960,7 +960,7 @@
         </w:p>
         <w:p>
           <w:pPr>
-            <w:pStyle w:val="TDC2"/>
+            <w:pStyle w:val="TOC2"/>
             <w:tabs>
               <w:tab w:val="left" w:pos="1760"/>
               <w:tab w:val="right" w:leader="dot" w:pos="9962"/>
@@ -977,7 +977,7 @@
           <w:hyperlink w:anchor="_Toc150200878" w:history="1">
             <w:r>
               <w:rPr>
-                <w:rStyle w:val="Hipervnculo"/>
+                <w:rStyle w:val="Hyperlink"/>
                 <w:noProof/>
               </w:rPr>
               <w:t>2.1.</w:t>
@@ -995,7 +995,7 @@
             </w:r>
             <w:r>
               <w:rPr>
-                <w:rStyle w:val="Hipervnculo"/>
+                <w:rStyle w:val="Hyperlink"/>
                 <w:noProof/>
               </w:rPr>
               <w:t>Técnicas de obtención de evidencias</w:t>
@@ -1052,7 +1052,7 @@
         </w:p>
         <w:p>
           <w:pPr>
-            <w:pStyle w:val="TDC2"/>
+            <w:pStyle w:val="TOC2"/>
             <w:tabs>
               <w:tab w:val="left" w:pos="1760"/>
               <w:tab w:val="right" w:leader="dot" w:pos="9962"/>
@@ -1069,7 +1069,7 @@
           <w:hyperlink w:anchor="_Toc150200879" w:history="1">
             <w:r>
               <w:rPr>
-                <w:rStyle w:val="Hipervnculo"/>
+                <w:rStyle w:val="Hyperlink"/>
                 <w:noProof/>
               </w:rPr>
               <w:t>2.2.</w:t>
@@ -1087,7 +1087,7 @@
             </w:r>
             <w:r>
               <w:rPr>
-                <w:rStyle w:val="Hipervnculo"/>
+                <w:rStyle w:val="Hyperlink"/>
                 <w:noProof/>
               </w:rPr>
               <w:t>Métodos de embalaje</w:t>
@@ -1144,7 +1144,7 @@
         </w:p>
         <w:p>
           <w:pPr>
-            <w:pStyle w:val="TDC2"/>
+            <w:pStyle w:val="TOC2"/>
             <w:tabs>
               <w:tab w:val="left" w:pos="1760"/>
               <w:tab w:val="right" w:leader="dot" w:pos="9962"/>
@@ -1161,7 +1161,7 @@
           <w:hyperlink w:anchor="_Toc150200880" w:history="1">
             <w:r>
               <w:rPr>
-                <w:rStyle w:val="Hipervnculo"/>
+                <w:rStyle w:val="Hyperlink"/>
                 <w:noProof/>
               </w:rPr>
               <w:t>2.3.</w:t>
@@ -1179,7 +1179,7 @@
             </w:r>
             <w:r>
               <w:rPr>
-                <w:rStyle w:val="Hipervnculo"/>
+                <w:rStyle w:val="Hyperlink"/>
                 <w:noProof/>
               </w:rPr>
               <w:t>Tipos de custodia de la muestra</w:t>
@@ -1236,7 +1236,7 @@
         </w:p>
         <w:p>
           <w:pPr>
-            <w:pStyle w:val="TDC1"/>
+            <w:pStyle w:val="TOC1"/>
             <w:tabs>
               <w:tab w:val="left" w:pos="1320"/>
               <w:tab w:val="right" w:leader="dot" w:pos="9962"/>
@@ -1253,7 +1253,7 @@
           <w:hyperlink w:anchor="_Toc150200881" w:history="1">
             <w:r>
               <w:rPr>
-                <w:rStyle w:val="Hipervnculo"/>
+                <w:rStyle w:val="Hyperlink"/>
                 <w:noProof/>
               </w:rPr>
               <w:t>3.</w:t>
@@ -1271,7 +1271,7 @@
             </w:r>
             <w:r>
               <w:rPr>
-                <w:rStyle w:val="Hipervnculo"/>
+                <w:rStyle w:val="Hyperlink"/>
                 <w:noProof/>
               </w:rPr>
               <w:t>Reporte de hallazgos de evidencias</w:t>
@@ -1328,7 +1328,7 @@
         </w:p>
         <w:p>
           <w:pPr>
-            <w:pStyle w:val="TDC2"/>
+            <w:pStyle w:val="TOC2"/>
             <w:tabs>
               <w:tab w:val="left" w:pos="1760"/>
               <w:tab w:val="right" w:leader="dot" w:pos="9962"/>
@@ -1345,7 +1345,7 @@
           <w:hyperlink w:anchor="_Toc150200882" w:history="1">
             <w:r>
               <w:rPr>
-                <w:rStyle w:val="Hipervnculo"/>
+                <w:rStyle w:val="Hyperlink"/>
                 <w:noProof/>
               </w:rPr>
               <w:t>3.1.</w:t>
@@ -1363,7 +1363,7 @@
             </w:r>
             <w:r>
               <w:rPr>
-                <w:rStyle w:val="Hipervnculo"/>
+                <w:rStyle w:val="Hyperlink"/>
                 <w:noProof/>
               </w:rPr>
               <w:t>Características y tipos de contaminantes</w:t>
@@ -1420,7 +1420,7 @@
         </w:p>
         <w:p>
           <w:pPr>
-            <w:pStyle w:val="TDC2"/>
+            <w:pStyle w:val="TOC2"/>
             <w:tabs>
               <w:tab w:val="left" w:pos="1760"/>
               <w:tab w:val="right" w:leader="dot" w:pos="9962"/>
@@ -1437,7 +1437,7 @@
           <w:hyperlink w:anchor="_Toc150200883" w:history="1">
             <w:r>
               <w:rPr>
-                <w:rStyle w:val="Hipervnculo"/>
+                <w:rStyle w:val="Hyperlink"/>
                 <w:noProof/>
               </w:rPr>
               <w:t>3.2.</w:t>
@@ -1455,7 +1455,7 @@
             </w:r>
             <w:r>
               <w:rPr>
-                <w:rStyle w:val="Hipervnculo"/>
+                <w:rStyle w:val="Hyperlink"/>
                 <w:noProof/>
               </w:rPr>
               <w:t>Técnicas de captura</w:t>
@@ -1512,7 +1512,7 @@
         </w:p>
         <w:p>
           <w:pPr>
-            <w:pStyle w:val="TDC2"/>
+            <w:pStyle w:val="TOC2"/>
             <w:tabs>
               <w:tab w:val="left" w:pos="1760"/>
               <w:tab w:val="right" w:leader="dot" w:pos="9962"/>
@@ -1529,7 +1529,7 @@
           <w:hyperlink w:anchor="_Toc150200884" w:history="1">
             <w:r>
               <w:rPr>
-                <w:rStyle w:val="Hipervnculo"/>
+                <w:rStyle w:val="Hyperlink"/>
                 <w:noProof/>
               </w:rPr>
               <w:t>3.3.</w:t>
@@ -1547,7 +1547,7 @@
             </w:r>
             <w:r>
               <w:rPr>
-                <w:rStyle w:val="Hipervnculo"/>
+                <w:rStyle w:val="Hyperlink"/>
                 <w:noProof/>
               </w:rPr>
               <w:t>Diligenciamiento y procesamiento de datos</w:t>
@@ -1604,7 +1604,7 @@
         </w:p>
         <w:p>
           <w:pPr>
-            <w:pStyle w:val="TDC1"/>
+            <w:pStyle w:val="TOC1"/>
             <w:tabs>
               <w:tab w:val="right" w:leader="dot" w:pos="9962"/>
             </w:tabs>
@@ -1620,7 +1620,7 @@
           <w:hyperlink w:anchor="_Toc150200885" w:history="1">
             <w:r>
               <w:rPr>
-                <w:rStyle w:val="Hipervnculo"/>
+                <w:rStyle w:val="Hyperlink"/>
                 <w:noProof/>
               </w:rPr>
               <w:t>Síntesis</w:t>
@@ -1677,7 +1677,7 @@
         </w:p>
         <w:p>
           <w:pPr>
-            <w:pStyle w:val="TDC1"/>
+            <w:pStyle w:val="TOC1"/>
             <w:tabs>
               <w:tab w:val="right" w:leader="dot" w:pos="9962"/>
             </w:tabs>
@@ -1693,7 +1693,7 @@
           <w:hyperlink w:anchor="_Toc150200886" w:history="1">
             <w:r>
               <w:rPr>
-                <w:rStyle w:val="Hipervnculo"/>
+                <w:rStyle w:val="Hyperlink"/>
                 <w:noProof/>
               </w:rPr>
               <w:t>Material complementario</w:t>
@@ -1750,7 +1750,7 @@
         </w:p>
         <w:p>
           <w:pPr>
-            <w:pStyle w:val="TDC1"/>
+            <w:pStyle w:val="TOC1"/>
             <w:tabs>
               <w:tab w:val="right" w:leader="dot" w:pos="9962"/>
             </w:tabs>
@@ -1766,7 +1766,7 @@
           <w:hyperlink w:anchor="_Toc150200887" w:history="1">
             <w:r>
               <w:rPr>
-                <w:rStyle w:val="Hipervnculo"/>
+                <w:rStyle w:val="Hyperlink"/>
                 <w:noProof/>
               </w:rPr>
               <w:t>Glosario</w:t>
@@ -1823,7 +1823,7 @@
         </w:p>
         <w:p>
           <w:pPr>
-            <w:pStyle w:val="TDC1"/>
+            <w:pStyle w:val="TOC1"/>
             <w:tabs>
               <w:tab w:val="right" w:leader="dot" w:pos="9962"/>
             </w:tabs>
@@ -1839,7 +1839,7 @@
           <w:hyperlink w:anchor="_Toc150200888" w:history="1">
             <w:r>
               <w:rPr>
-                <w:rStyle w:val="Hipervnculo"/>
+                <w:rStyle w:val="Hyperlink"/>
                 <w:noProof/>
               </w:rPr>
               <w:t>Referencias bibliográficas</w:t>
@@ -1896,7 +1896,7 @@
         </w:p>
         <w:p>
           <w:pPr>
-            <w:pStyle w:val="TDC1"/>
+            <w:pStyle w:val="TOC1"/>
             <w:tabs>
               <w:tab w:val="right" w:leader="dot" w:pos="9962"/>
             </w:tabs>
@@ -1912,7 +1912,7 @@
           <w:hyperlink w:anchor="_Toc150200889" w:history="1">
             <w:r>
               <w:rPr>
-                <w:rStyle w:val="Hipervnculo"/>
+                <w:rStyle w:val="Hyperlink"/>
                 <w:noProof/>
               </w:rPr>
               <w:t>Créditos</w:t>
@@ -1981,7 +1981,7 @@
     </w:sdt>
     <w:p>
       <w:pPr>
-        <w:pStyle w:val="TDC1"/>
+        <w:pStyle w:val="TOC1"/>
         <w:rPr>
           <w:b/>
           <w:bCs/>
@@ -2063,7 +2063,7 @@
                     <pic:cNvPicPr/>
                   </pic:nvPicPr>
                   <pic:blipFill>
-                    <a:blip r:embed="rId9">
+                    <a:blip r:embed="rId12">
                       <a:extLst>
                         <a:ext uri="{28A0092B-C50C-407E-A947-70E740481C1C}">
                           <a14:useLocalDpi xmlns:a14="http://schemas.microsoft.com/office/drawing/2010/main" val="0"/>
@@ -2101,10 +2101,10 @@
           <w:iCs/>
         </w:rPr>
       </w:pPr>
-      <w:hyperlink r:id="rId10" w:history="1">
+      <w:hyperlink r:id="rId13" w:history="1">
         <w:r>
           <w:rPr>
-            <w:rStyle w:val="Hipervnculo"/>
+            <w:rStyle w:val="Hyperlink"/>
             <w:b/>
           </w:rPr>
           <w:t>Enlace de reproducción del video</w:t>
@@ -2113,7 +2113,7 @@
     </w:p>
     <w:tbl>
       <w:tblPr>
-        <w:tblStyle w:val="Tablaconcuadrcula"/>
+        <w:tblStyle w:val="TableGrid"/>
         <w:tblW w:w="0" w:type="auto"/>
         <w:tblLook w:val="04A0" w:firstRow="1" w:lastRow="0" w:firstColumn="1" w:lastColumn="0" w:noHBand="0" w:noVBand="1"/>
       </w:tblPr>
@@ -2187,7 +2187,7 @@
     </w:p>
     <w:p>
       <w:pPr>
-        <w:pStyle w:val="Ttulo1"/>
+        <w:pStyle w:val="Heading1"/>
       </w:pPr>
       <w:bookmarkStart w:id="1" w:name="_Toc150200874"/>
       <w:r>
@@ -2216,7 +2216,7 @@
     </w:p>
     <w:p>
       <w:pPr>
-        <w:pStyle w:val="Prrafodelista"/>
+        <w:pStyle w:val="ListParagraph"/>
         <w:numPr>
           <w:ilvl w:val="0"/>
           <w:numId w:val="16"/>
@@ -2237,7 +2237,7 @@
     </w:p>
     <w:p>
       <w:pPr>
-        <w:pStyle w:val="Prrafodelista"/>
+        <w:pStyle w:val="ListParagraph"/>
         <w:spacing w:before="0" w:after="160"/>
         <w:ind w:firstLine="0"/>
       </w:pPr>
@@ -2253,7 +2253,7 @@
     </w:p>
     <w:p>
       <w:pPr>
-        <w:pStyle w:val="Prrafodelista"/>
+        <w:pStyle w:val="ListParagraph"/>
         <w:numPr>
           <w:ilvl w:val="0"/>
           <w:numId w:val="16"/>
@@ -2274,7 +2274,7 @@
     </w:p>
     <w:p>
       <w:pPr>
-        <w:pStyle w:val="Prrafodelista"/>
+        <w:pStyle w:val="ListParagraph"/>
         <w:numPr>
           <w:ilvl w:val="0"/>
           <w:numId w:val="17"/>
@@ -2287,7 +2287,7 @@
     </w:p>
     <w:p>
       <w:pPr>
-        <w:pStyle w:val="Prrafodelista"/>
+        <w:pStyle w:val="ListParagraph"/>
         <w:numPr>
           <w:ilvl w:val="0"/>
           <w:numId w:val="17"/>
@@ -2300,7 +2300,7 @@
     </w:p>
     <w:p>
       <w:pPr>
-        <w:pStyle w:val="Prrafodelista"/>
+        <w:pStyle w:val="ListParagraph"/>
         <w:numPr>
           <w:ilvl w:val="0"/>
           <w:numId w:val="17"/>
@@ -2313,7 +2313,7 @@
     </w:p>
     <w:p>
       <w:pPr>
-        <w:pStyle w:val="Prrafodelista"/>
+        <w:pStyle w:val="ListParagraph"/>
         <w:numPr>
           <w:ilvl w:val="0"/>
           <w:numId w:val="17"/>
@@ -2327,7 +2327,7 @@
     </w:p>
     <w:p>
       <w:pPr>
-        <w:pStyle w:val="Prrafodelista"/>
+        <w:pStyle w:val="ListParagraph"/>
         <w:numPr>
           <w:ilvl w:val="0"/>
           <w:numId w:val="17"/>
@@ -2340,7 +2340,7 @@
     </w:p>
     <w:p>
       <w:pPr>
-        <w:pStyle w:val="Prrafodelista"/>
+        <w:pStyle w:val="ListParagraph"/>
         <w:numPr>
           <w:ilvl w:val="0"/>
           <w:numId w:val="17"/>
@@ -2353,7 +2353,7 @@
     </w:p>
     <w:p>
       <w:pPr>
-        <w:pStyle w:val="Prrafodelista"/>
+        <w:pStyle w:val="ListParagraph"/>
         <w:numPr>
           <w:ilvl w:val="0"/>
           <w:numId w:val="16"/>
@@ -2374,7 +2374,7 @@
     </w:p>
     <w:p>
       <w:pPr>
-        <w:pStyle w:val="Prrafodelista"/>
+        <w:pStyle w:val="ListParagraph"/>
         <w:spacing w:before="0" w:after="160"/>
         <w:ind w:firstLine="0"/>
       </w:pPr>
@@ -2384,7 +2384,7 @@
     </w:p>
     <w:p>
       <w:pPr>
-        <w:pStyle w:val="Prrafodelista"/>
+        <w:pStyle w:val="ListParagraph"/>
         <w:numPr>
           <w:ilvl w:val="0"/>
           <w:numId w:val="16"/>
@@ -2407,7 +2407,7 @@
     </w:p>
     <w:p>
       <w:pPr>
-        <w:pStyle w:val="Prrafodelista"/>
+        <w:pStyle w:val="ListParagraph"/>
         <w:spacing w:before="0" w:after="160"/>
         <w:ind w:firstLine="0"/>
       </w:pPr>
@@ -2417,7 +2417,7 @@
     </w:p>
     <w:p>
       <w:pPr>
-        <w:pStyle w:val="Prrafodelista"/>
+        <w:pStyle w:val="ListParagraph"/>
         <w:numPr>
           <w:ilvl w:val="0"/>
           <w:numId w:val="16"/>
@@ -2440,7 +2440,7 @@
     </w:p>
     <w:p>
       <w:pPr>
-        <w:pStyle w:val="Prrafodelista"/>
+        <w:pStyle w:val="ListParagraph"/>
         <w:spacing w:before="0" w:after="160"/>
         <w:ind w:firstLine="0"/>
       </w:pPr>
@@ -2808,7 +2808,7 @@
     </w:p>
     <w:p>
       <w:pPr>
-        <w:pStyle w:val="Ttulo2"/>
+        <w:pStyle w:val="Heading2"/>
       </w:pPr>
       <w:bookmarkStart w:id="2" w:name="_Toc150200875"/>
       <w:r>
@@ -3033,13 +3033,13 @@
                     <pic:cNvPicPr/>
                   </pic:nvPicPr>
                   <pic:blipFill>
-                    <a:blip r:embed="rId11">
+                    <a:blip r:embed="rId14">
                       <a:extLst>
                         <a:ext uri="{28A0092B-C50C-407E-A947-70E740481C1C}">
                           <a14:useLocalDpi xmlns:a14="http://schemas.microsoft.com/office/drawing/2010/main" val="0"/>
                         </a:ext>
                         <a:ext uri="{96DAC541-7B7A-43D3-8B79-37D633B846F1}">
-                          <asvg:svgBlip xmlns:asvg="http://schemas.microsoft.com/office/drawing/2016/SVG/main" r:embed="rId12"/>
+                          <asvg:svgBlip xmlns:asvg="http://schemas.microsoft.com/office/drawing/2016/SVG/main" r:embed="rId15"/>
                         </a:ext>
                       </a:extLst>
                     </a:blip>
@@ -3065,7 +3065,7 @@
     </w:p>
     <w:p>
       <w:pPr>
-        <w:pStyle w:val="Prrafodelista"/>
+        <w:pStyle w:val="ListParagraph"/>
         <w:numPr>
           <w:ilvl w:val="0"/>
           <w:numId w:val="18"/>
@@ -3082,7 +3082,7 @@
     </w:p>
     <w:p>
       <w:pPr>
-        <w:pStyle w:val="Prrafodelista"/>
+        <w:pStyle w:val="ListParagraph"/>
         <w:numPr>
           <w:ilvl w:val="0"/>
           <w:numId w:val="18"/>
@@ -3098,7 +3098,7 @@
     </w:p>
     <w:p>
       <w:pPr>
-        <w:pStyle w:val="Prrafodelista"/>
+        <w:pStyle w:val="ListParagraph"/>
         <w:numPr>
           <w:ilvl w:val="0"/>
           <w:numId w:val="18"/>
@@ -3114,7 +3114,7 @@
     </w:p>
     <w:p>
       <w:pPr>
-        <w:pStyle w:val="Prrafodelista"/>
+        <w:pStyle w:val="ListParagraph"/>
         <w:numPr>
           <w:ilvl w:val="0"/>
           <w:numId w:val="18"/>
@@ -3130,7 +3130,7 @@
     </w:p>
     <w:p>
       <w:pPr>
-        <w:pStyle w:val="Prrafodelista"/>
+        <w:pStyle w:val="ListParagraph"/>
         <w:numPr>
           <w:ilvl w:val="0"/>
           <w:numId w:val="18"/>
@@ -3151,7 +3151,7 @@
     </w:p>
     <w:p>
       <w:pPr>
-        <w:pStyle w:val="Prrafodelista"/>
+        <w:pStyle w:val="ListParagraph"/>
         <w:numPr>
           <w:ilvl w:val="0"/>
           <w:numId w:val="18"/>
@@ -3167,7 +3167,7 @@
     </w:p>
     <w:p>
       <w:pPr>
-        <w:pStyle w:val="Prrafodelista"/>
+        <w:pStyle w:val="ListParagraph"/>
         <w:numPr>
           <w:ilvl w:val="0"/>
           <w:numId w:val="18"/>
@@ -3183,7 +3183,7 @@
     </w:p>
     <w:p>
       <w:pPr>
-        <w:pStyle w:val="Prrafodelista"/>
+        <w:pStyle w:val="ListParagraph"/>
         <w:numPr>
           <w:ilvl w:val="0"/>
           <w:numId w:val="18"/>
@@ -3199,7 +3199,7 @@
     </w:p>
     <w:p>
       <w:pPr>
-        <w:pStyle w:val="Prrafodelista"/>
+        <w:pStyle w:val="ListParagraph"/>
         <w:numPr>
           <w:ilvl w:val="0"/>
           <w:numId w:val="18"/>
@@ -3215,7 +3215,7 @@
     </w:p>
     <w:p>
       <w:pPr>
-        <w:pStyle w:val="Prrafodelista"/>
+        <w:pStyle w:val="ListParagraph"/>
         <w:numPr>
           <w:ilvl w:val="0"/>
           <w:numId w:val="18"/>
@@ -3250,7 +3250,7 @@
     </w:p>
     <w:p>
       <w:pPr>
-        <w:pStyle w:val="Prrafodelista"/>
+        <w:pStyle w:val="ListParagraph"/>
         <w:numPr>
           <w:ilvl w:val="0"/>
           <w:numId w:val="19"/>
@@ -3263,7 +3263,7 @@
     </w:p>
     <w:p>
       <w:pPr>
-        <w:pStyle w:val="Prrafodelista"/>
+        <w:pStyle w:val="ListParagraph"/>
         <w:numPr>
           <w:ilvl w:val="0"/>
           <w:numId w:val="19"/>
@@ -3276,7 +3276,7 @@
     </w:p>
     <w:p>
       <w:pPr>
-        <w:pStyle w:val="Prrafodelista"/>
+        <w:pStyle w:val="ListParagraph"/>
         <w:numPr>
           <w:ilvl w:val="0"/>
           <w:numId w:val="19"/>
@@ -3297,7 +3297,7 @@
     </w:p>
     <w:p>
       <w:pPr>
-        <w:pStyle w:val="Prrafodelista"/>
+        <w:pStyle w:val="ListParagraph"/>
         <w:numPr>
           <w:ilvl w:val="0"/>
           <w:numId w:val="19"/>
@@ -3310,7 +3310,7 @@
     </w:p>
     <w:p>
       <w:pPr>
-        <w:pStyle w:val="Prrafodelista"/>
+        <w:pStyle w:val="ListParagraph"/>
         <w:numPr>
           <w:ilvl w:val="0"/>
           <w:numId w:val="19"/>
@@ -3323,7 +3323,7 @@
     </w:p>
     <w:p>
       <w:pPr>
-        <w:pStyle w:val="Prrafodelista"/>
+        <w:pStyle w:val="ListParagraph"/>
         <w:numPr>
           <w:ilvl w:val="0"/>
           <w:numId w:val="19"/>
@@ -3336,7 +3336,7 @@
     </w:p>
     <w:p>
       <w:pPr>
-        <w:pStyle w:val="Prrafodelista"/>
+        <w:pStyle w:val="ListParagraph"/>
         <w:numPr>
           <w:ilvl w:val="0"/>
           <w:numId w:val="19"/>
@@ -3349,7 +3349,7 @@
     </w:p>
     <w:p>
       <w:pPr>
-        <w:pStyle w:val="Prrafodelista"/>
+        <w:pStyle w:val="ListParagraph"/>
         <w:numPr>
           <w:ilvl w:val="0"/>
           <w:numId w:val="19"/>
@@ -3379,7 +3379,7 @@
     </w:p>
     <w:p>
       <w:pPr>
-        <w:pStyle w:val="Prrafodelista"/>
+        <w:pStyle w:val="ListParagraph"/>
         <w:numPr>
           <w:ilvl w:val="0"/>
           <w:numId w:val="20"/>
@@ -3392,7 +3392,7 @@
     </w:p>
     <w:p>
       <w:pPr>
-        <w:pStyle w:val="Prrafodelista"/>
+        <w:pStyle w:val="ListParagraph"/>
         <w:numPr>
           <w:ilvl w:val="0"/>
           <w:numId w:val="20"/>
@@ -3406,7 +3406,7 @@
     </w:p>
     <w:p>
       <w:pPr>
-        <w:pStyle w:val="Prrafodelista"/>
+        <w:pStyle w:val="ListParagraph"/>
         <w:numPr>
           <w:ilvl w:val="0"/>
           <w:numId w:val="20"/>
@@ -3419,7 +3419,7 @@
     </w:p>
     <w:p>
       <w:pPr>
-        <w:pStyle w:val="Prrafodelista"/>
+        <w:pStyle w:val="ListParagraph"/>
         <w:numPr>
           <w:ilvl w:val="0"/>
           <w:numId w:val="20"/>
@@ -3440,7 +3440,7 @@
     </w:p>
     <w:p>
       <w:pPr>
-        <w:pStyle w:val="Prrafodelista"/>
+        <w:pStyle w:val="ListParagraph"/>
         <w:numPr>
           <w:ilvl w:val="0"/>
           <w:numId w:val="20"/>
@@ -3453,7 +3453,7 @@
     </w:p>
     <w:p>
       <w:pPr>
-        <w:pStyle w:val="Prrafodelista"/>
+        <w:pStyle w:val="ListParagraph"/>
         <w:numPr>
           <w:ilvl w:val="0"/>
           <w:numId w:val="20"/>
@@ -3466,7 +3466,7 @@
     </w:p>
     <w:p>
       <w:pPr>
-        <w:pStyle w:val="Prrafodelista"/>
+        <w:pStyle w:val="ListParagraph"/>
         <w:numPr>
           <w:ilvl w:val="0"/>
           <w:numId w:val="20"/>
@@ -3479,7 +3479,7 @@
     </w:p>
     <w:p>
       <w:pPr>
-        <w:pStyle w:val="Prrafodelista"/>
+        <w:pStyle w:val="ListParagraph"/>
         <w:numPr>
           <w:ilvl w:val="0"/>
           <w:numId w:val="20"/>
@@ -3500,7 +3500,7 @@
     </w:p>
     <w:p>
       <w:pPr>
-        <w:pStyle w:val="Ttulo2"/>
+        <w:pStyle w:val="Heading2"/>
       </w:pPr>
       <w:bookmarkStart w:id="3" w:name="_Toc150200876"/>
       <w:r>
@@ -3586,13 +3586,13 @@
                     <pic:cNvPicPr/>
                   </pic:nvPicPr>
                   <pic:blipFill>
-                    <a:blip r:embed="rId13">
+                    <a:blip r:embed="rId16">
                       <a:extLst>
                         <a:ext uri="{28A0092B-C50C-407E-A947-70E740481C1C}">
                           <a14:useLocalDpi xmlns:a14="http://schemas.microsoft.com/office/drawing/2010/main" val="0"/>
                         </a:ext>
                         <a:ext uri="{96DAC541-7B7A-43D3-8B79-37D633B846F1}">
-                          <asvg:svgBlip xmlns:asvg="http://schemas.microsoft.com/office/drawing/2016/SVG/main" r:embed="rId14"/>
+                          <asvg:svgBlip xmlns:asvg="http://schemas.microsoft.com/office/drawing/2016/SVG/main" r:embed="rId17"/>
                         </a:ext>
                       </a:extLst>
                     </a:blip>
@@ -3659,7 +3659,7 @@
     </w:p>
     <w:p>
       <w:pPr>
-        <w:pStyle w:val="Prrafodelista"/>
+        <w:pStyle w:val="ListParagraph"/>
         <w:numPr>
           <w:ilvl w:val="0"/>
           <w:numId w:val="21"/>
@@ -3689,7 +3689,7 @@
     </w:p>
     <w:p>
       <w:pPr>
-        <w:pStyle w:val="Prrafodelista"/>
+        <w:pStyle w:val="ListParagraph"/>
         <w:numPr>
           <w:ilvl w:val="0"/>
           <w:numId w:val="21"/>
@@ -3719,7 +3719,7 @@
     </w:p>
     <w:p>
       <w:pPr>
-        <w:pStyle w:val="Prrafodelista"/>
+        <w:pStyle w:val="ListParagraph"/>
         <w:numPr>
           <w:ilvl w:val="0"/>
           <w:numId w:val="21"/>
@@ -3749,7 +3749,7 @@
     </w:p>
     <w:p>
       <w:pPr>
-        <w:pStyle w:val="Prrafodelista"/>
+        <w:pStyle w:val="ListParagraph"/>
         <w:numPr>
           <w:ilvl w:val="0"/>
           <w:numId w:val="21"/>
@@ -3762,7 +3762,7 @@
     </w:p>
     <w:p>
       <w:pPr>
-        <w:pStyle w:val="Prrafodelista"/>
+        <w:pStyle w:val="ListParagraph"/>
         <w:numPr>
           <w:ilvl w:val="0"/>
           <w:numId w:val="21"/>
@@ -3775,7 +3775,7 @@
     </w:p>
     <w:p>
       <w:pPr>
-        <w:pStyle w:val="Prrafodelista"/>
+        <w:pStyle w:val="ListParagraph"/>
         <w:numPr>
           <w:ilvl w:val="0"/>
           <w:numId w:val="21"/>
@@ -3788,7 +3788,7 @@
     </w:p>
     <w:p>
       <w:pPr>
-        <w:pStyle w:val="Prrafodelista"/>
+        <w:pStyle w:val="ListParagraph"/>
         <w:numPr>
           <w:ilvl w:val="0"/>
           <w:numId w:val="21"/>
@@ -3801,7 +3801,7 @@
     </w:p>
     <w:p>
       <w:pPr>
-        <w:pStyle w:val="Prrafodelista"/>
+        <w:pStyle w:val="ListParagraph"/>
         <w:numPr>
           <w:ilvl w:val="0"/>
           <w:numId w:val="21"/>
@@ -3814,7 +3814,7 @@
     </w:p>
     <w:p>
       <w:pPr>
-        <w:pStyle w:val="Prrafodelista"/>
+        <w:pStyle w:val="ListParagraph"/>
         <w:numPr>
           <w:ilvl w:val="0"/>
           <w:numId w:val="21"/>
@@ -3827,7 +3827,7 @@
     </w:p>
     <w:p>
       <w:pPr>
-        <w:pStyle w:val="Prrafodelista"/>
+        <w:pStyle w:val="ListParagraph"/>
         <w:numPr>
           <w:ilvl w:val="0"/>
           <w:numId w:val="21"/>
@@ -3840,7 +3840,7 @@
     </w:p>
     <w:p>
       <w:pPr>
-        <w:pStyle w:val="Prrafodelista"/>
+        <w:pStyle w:val="ListParagraph"/>
         <w:numPr>
           <w:ilvl w:val="0"/>
           <w:numId w:val="21"/>
@@ -3870,7 +3870,7 @@
     </w:p>
     <w:p>
       <w:pPr>
-        <w:pStyle w:val="Prrafodelista"/>
+        <w:pStyle w:val="ListParagraph"/>
         <w:numPr>
           <w:ilvl w:val="0"/>
           <w:numId w:val="22"/>
@@ -3895,7 +3895,7 @@
     </w:p>
     <w:p>
       <w:pPr>
-        <w:pStyle w:val="Ttulo1"/>
+        <w:pStyle w:val="Heading1"/>
       </w:pPr>
       <w:bookmarkStart w:id="4" w:name="_Toc150200877"/>
       <w:r>
@@ -3924,7 +3924,7 @@
     </w:p>
     <w:p>
       <w:pPr>
-        <w:pStyle w:val="Prrafodelista"/>
+        <w:pStyle w:val="ListParagraph"/>
         <w:numPr>
           <w:ilvl w:val="0"/>
           <w:numId w:val="23"/>
@@ -3937,7 +3937,7 @@
     </w:p>
     <w:p>
       <w:pPr>
-        <w:pStyle w:val="Prrafodelista"/>
+        <w:pStyle w:val="ListParagraph"/>
         <w:numPr>
           <w:ilvl w:val="0"/>
           <w:numId w:val="23"/>
@@ -3950,7 +3950,7 @@
     </w:p>
     <w:p>
       <w:pPr>
-        <w:pStyle w:val="Prrafodelista"/>
+        <w:pStyle w:val="ListParagraph"/>
         <w:numPr>
           <w:ilvl w:val="0"/>
           <w:numId w:val="23"/>
@@ -3963,7 +3963,7 @@
     </w:p>
     <w:p>
       <w:pPr>
-        <w:pStyle w:val="Prrafodelista"/>
+        <w:pStyle w:val="ListParagraph"/>
         <w:numPr>
           <w:ilvl w:val="0"/>
           <w:numId w:val="23"/>
@@ -3976,7 +3976,7 @@
     </w:p>
     <w:p>
       <w:pPr>
-        <w:pStyle w:val="Prrafodelista"/>
+        <w:pStyle w:val="ListParagraph"/>
         <w:numPr>
           <w:ilvl w:val="0"/>
           <w:numId w:val="23"/>
@@ -3989,7 +3989,7 @@
     </w:p>
     <w:p>
       <w:pPr>
-        <w:pStyle w:val="Prrafodelista"/>
+        <w:pStyle w:val="ListParagraph"/>
         <w:numPr>
           <w:ilvl w:val="0"/>
           <w:numId w:val="23"/>
@@ -4012,7 +4012,7 @@
     </w:p>
     <w:p>
       <w:pPr>
-        <w:pStyle w:val="Prrafodelista"/>
+        <w:pStyle w:val="ListParagraph"/>
         <w:numPr>
           <w:ilvl w:val="0"/>
           <w:numId w:val="24"/>
@@ -4025,7 +4025,7 @@
     </w:p>
     <w:p>
       <w:pPr>
-        <w:pStyle w:val="Prrafodelista"/>
+        <w:pStyle w:val="ListParagraph"/>
         <w:numPr>
           <w:ilvl w:val="0"/>
           <w:numId w:val="24"/>
@@ -4038,7 +4038,7 @@
     </w:p>
     <w:p>
       <w:pPr>
-        <w:pStyle w:val="Prrafodelista"/>
+        <w:pStyle w:val="ListParagraph"/>
         <w:numPr>
           <w:ilvl w:val="0"/>
           <w:numId w:val="24"/>
@@ -4051,7 +4051,7 @@
     </w:p>
     <w:p>
       <w:pPr>
-        <w:pStyle w:val="Prrafodelista"/>
+        <w:pStyle w:val="ListParagraph"/>
         <w:numPr>
           <w:ilvl w:val="0"/>
           <w:numId w:val="24"/>
@@ -4064,7 +4064,7 @@
     </w:p>
     <w:p>
       <w:pPr>
-        <w:pStyle w:val="Prrafodelista"/>
+        <w:pStyle w:val="ListParagraph"/>
         <w:numPr>
           <w:ilvl w:val="0"/>
           <w:numId w:val="24"/>
@@ -4077,7 +4077,7 @@
     </w:p>
     <w:p>
       <w:pPr>
-        <w:pStyle w:val="Prrafodelista"/>
+        <w:pStyle w:val="ListParagraph"/>
         <w:numPr>
           <w:ilvl w:val="0"/>
           <w:numId w:val="24"/>
@@ -4601,7 +4601,7 @@
     </w:p>
     <w:p>
       <w:pPr>
-        <w:pStyle w:val="Ttulo2"/>
+        <w:pStyle w:val="Heading2"/>
       </w:pPr>
       <w:bookmarkStart w:id="5" w:name="_Toc150200878"/>
       <w:r>
@@ -4667,7 +4667,7 @@
     </w:p>
     <w:p>
       <w:pPr>
-        <w:pStyle w:val="Ttulo2"/>
+        <w:pStyle w:val="Heading2"/>
       </w:pPr>
       <w:bookmarkStart w:id="6" w:name="_Toc150200879"/>
       <w:r>
@@ -4896,7 +4896,7 @@
     </w:p>
     <w:p>
       <w:pPr>
-        <w:pStyle w:val="Prrafodelista"/>
+        <w:pStyle w:val="ListParagraph"/>
         <w:numPr>
           <w:ilvl w:val="0"/>
           <w:numId w:val="27"/>
@@ -4928,7 +4928,7 @@
     </w:p>
     <w:p>
       <w:pPr>
-        <w:pStyle w:val="Prrafodelista"/>
+        <w:pStyle w:val="ListParagraph"/>
         <w:numPr>
           <w:ilvl w:val="0"/>
           <w:numId w:val="27"/>
@@ -4949,7 +4949,7 @@
     </w:p>
     <w:p>
       <w:pPr>
-        <w:pStyle w:val="Prrafodelista"/>
+        <w:pStyle w:val="ListParagraph"/>
         <w:numPr>
           <w:ilvl w:val="0"/>
           <w:numId w:val="27"/>
@@ -6290,7 +6290,7 @@
     </w:p>
     <w:p>
       <w:pPr>
-        <w:pStyle w:val="Ttulo2"/>
+        <w:pStyle w:val="Heading2"/>
       </w:pPr>
       <w:bookmarkStart w:id="7" w:name="_Toc150200880"/>
       <w:r>
@@ -6327,7 +6327,7 @@
     </w:p>
     <w:p>
       <w:pPr>
-        <w:pStyle w:val="Prrafodelista"/>
+        <w:pStyle w:val="ListParagraph"/>
         <w:numPr>
           <w:ilvl w:val="0"/>
           <w:numId w:val="28"/>
@@ -6346,7 +6346,7 @@
     </w:p>
     <w:p>
       <w:pPr>
-        <w:pStyle w:val="Prrafodelista"/>
+        <w:pStyle w:val="ListParagraph"/>
         <w:numPr>
           <w:ilvl w:val="0"/>
           <w:numId w:val="28"/>
@@ -6360,7 +6360,7 @@
     </w:p>
     <w:p>
       <w:pPr>
-        <w:pStyle w:val="Prrafodelista"/>
+        <w:pStyle w:val="ListParagraph"/>
         <w:numPr>
           <w:ilvl w:val="0"/>
           <w:numId w:val="28"/>
@@ -6373,7 +6373,7 @@
     </w:p>
     <w:p>
       <w:pPr>
-        <w:pStyle w:val="Prrafodelista"/>
+        <w:pStyle w:val="ListParagraph"/>
         <w:numPr>
           <w:ilvl w:val="0"/>
           <w:numId w:val="28"/>
@@ -6386,7 +6386,7 @@
     </w:p>
     <w:p>
       <w:pPr>
-        <w:pStyle w:val="Prrafodelista"/>
+        <w:pStyle w:val="ListParagraph"/>
         <w:numPr>
           <w:ilvl w:val="0"/>
           <w:numId w:val="28"/>
@@ -6438,13 +6438,13 @@
                     <pic:cNvPicPr/>
                   </pic:nvPicPr>
                   <pic:blipFill>
-                    <a:blip r:embed="rId15">
+                    <a:blip r:embed="rId18">
                       <a:extLst>
                         <a:ext uri="{28A0092B-C50C-407E-A947-70E740481C1C}">
                           <a14:useLocalDpi xmlns:a14="http://schemas.microsoft.com/office/drawing/2010/main" val="0"/>
                         </a:ext>
                         <a:ext uri="{96DAC541-7B7A-43D3-8B79-37D633B846F1}">
-                          <asvg:svgBlip xmlns:asvg="http://schemas.microsoft.com/office/drawing/2016/SVG/main" r:embed="rId16"/>
+                          <asvg:svgBlip xmlns:asvg="http://schemas.microsoft.com/office/drawing/2016/SVG/main" r:embed="rId19"/>
                         </a:ext>
                       </a:extLst>
                     </a:blip>
@@ -6504,7 +6504,7 @@
     </w:p>
     <w:p>
       <w:pPr>
-        <w:pStyle w:val="Prrafodelista"/>
+        <w:pStyle w:val="ListParagraph"/>
         <w:numPr>
           <w:ilvl w:val="0"/>
           <w:numId w:val="29"/>
@@ -6520,7 +6520,7 @@
     </w:p>
     <w:p>
       <w:pPr>
-        <w:pStyle w:val="Prrafodelista"/>
+        <w:pStyle w:val="ListParagraph"/>
         <w:numPr>
           <w:ilvl w:val="0"/>
           <w:numId w:val="29"/>
@@ -6536,7 +6536,7 @@
     </w:p>
     <w:p>
       <w:pPr>
-        <w:pStyle w:val="Prrafodelista"/>
+        <w:pStyle w:val="ListParagraph"/>
         <w:numPr>
           <w:ilvl w:val="0"/>
           <w:numId w:val="29"/>
@@ -6552,7 +6552,7 @@
     </w:p>
     <w:p>
       <w:pPr>
-        <w:pStyle w:val="Prrafodelista"/>
+        <w:pStyle w:val="ListParagraph"/>
         <w:numPr>
           <w:ilvl w:val="0"/>
           <w:numId w:val="29"/>
@@ -6585,7 +6585,7 @@
     </w:p>
     <w:p>
       <w:pPr>
-        <w:pStyle w:val="Prrafodelista"/>
+        <w:pStyle w:val="ListParagraph"/>
         <w:numPr>
           <w:ilvl w:val="0"/>
           <w:numId w:val="30"/>
@@ -6601,7 +6601,7 @@
     </w:p>
     <w:p>
       <w:pPr>
-        <w:pStyle w:val="Prrafodelista"/>
+        <w:pStyle w:val="ListParagraph"/>
         <w:numPr>
           <w:ilvl w:val="0"/>
           <w:numId w:val="30"/>
@@ -6617,7 +6617,7 @@
     </w:p>
     <w:p>
       <w:pPr>
-        <w:pStyle w:val="Prrafodelista"/>
+        <w:pStyle w:val="ListParagraph"/>
         <w:numPr>
           <w:ilvl w:val="0"/>
           <w:numId w:val="30"/>
@@ -6651,7 +6651,7 @@
     </w:p>
     <w:p>
       <w:pPr>
-        <w:pStyle w:val="Prrafodelista"/>
+        <w:pStyle w:val="ListParagraph"/>
         <w:numPr>
           <w:ilvl w:val="0"/>
           <w:numId w:val="31"/>
@@ -6667,7 +6667,7 @@
     </w:p>
     <w:p>
       <w:pPr>
-        <w:pStyle w:val="Prrafodelista"/>
+        <w:pStyle w:val="ListParagraph"/>
         <w:numPr>
           <w:ilvl w:val="0"/>
           <w:numId w:val="31"/>
@@ -6683,7 +6683,7 @@
     </w:p>
     <w:p>
       <w:pPr>
-        <w:pStyle w:val="Prrafodelista"/>
+        <w:pStyle w:val="ListParagraph"/>
         <w:numPr>
           <w:ilvl w:val="0"/>
           <w:numId w:val="31"/>
@@ -6699,7 +6699,7 @@
     </w:p>
     <w:p>
       <w:pPr>
-        <w:pStyle w:val="Prrafodelista"/>
+        <w:pStyle w:val="ListParagraph"/>
         <w:numPr>
           <w:ilvl w:val="0"/>
           <w:numId w:val="31"/>
@@ -6715,7 +6715,7 @@
     </w:p>
     <w:p>
       <w:pPr>
-        <w:pStyle w:val="Prrafodelista"/>
+        <w:pStyle w:val="ListParagraph"/>
         <w:numPr>
           <w:ilvl w:val="0"/>
           <w:numId w:val="31"/>
@@ -6748,7 +6748,7 @@
     </w:p>
     <w:p>
       <w:pPr>
-        <w:pStyle w:val="Prrafodelista"/>
+        <w:pStyle w:val="ListParagraph"/>
         <w:numPr>
           <w:ilvl w:val="0"/>
           <w:numId w:val="32"/>
@@ -6764,7 +6764,7 @@
     </w:p>
     <w:p>
       <w:pPr>
-        <w:pStyle w:val="Prrafodelista"/>
+        <w:pStyle w:val="ListParagraph"/>
         <w:numPr>
           <w:ilvl w:val="0"/>
           <w:numId w:val="32"/>
@@ -6780,7 +6780,7 @@
     </w:p>
     <w:p>
       <w:pPr>
-        <w:pStyle w:val="Ttulo1"/>
+        <w:pStyle w:val="Heading1"/>
         <w:spacing w:line="360" w:lineRule="auto"/>
       </w:pPr>
       <w:bookmarkStart w:id="8" w:name="_Toc150200881"/>
@@ -6817,7 +6817,7 @@
     </w:p>
     <w:p>
       <w:pPr>
-        <w:pStyle w:val="Prrafodelista"/>
+        <w:pStyle w:val="ListParagraph"/>
         <w:numPr>
           <w:ilvl w:val="0"/>
           <w:numId w:val="34"/>
@@ -6830,7 +6830,7 @@
     </w:p>
     <w:p>
       <w:pPr>
-        <w:pStyle w:val="Prrafodelista"/>
+        <w:pStyle w:val="ListParagraph"/>
         <w:numPr>
           <w:ilvl w:val="0"/>
           <w:numId w:val="34"/>
@@ -6851,7 +6851,7 @@
     </w:p>
     <w:p>
       <w:pPr>
-        <w:pStyle w:val="Prrafodelista"/>
+        <w:pStyle w:val="ListParagraph"/>
         <w:numPr>
           <w:ilvl w:val="0"/>
           <w:numId w:val="34"/>
@@ -6864,7 +6864,7 @@
     </w:p>
     <w:p>
       <w:pPr>
-        <w:pStyle w:val="Prrafodelista"/>
+        <w:pStyle w:val="ListParagraph"/>
         <w:numPr>
           <w:ilvl w:val="0"/>
           <w:numId w:val="34"/>
@@ -6877,7 +6877,7 @@
     </w:p>
     <w:p>
       <w:pPr>
-        <w:pStyle w:val="Prrafodelista"/>
+        <w:pStyle w:val="ListParagraph"/>
         <w:numPr>
           <w:ilvl w:val="0"/>
           <w:numId w:val="34"/>
@@ -6890,7 +6890,7 @@
     </w:p>
     <w:p>
       <w:pPr>
-        <w:pStyle w:val="Prrafodelista"/>
+        <w:pStyle w:val="ListParagraph"/>
         <w:numPr>
           <w:ilvl w:val="0"/>
           <w:numId w:val="34"/>
@@ -6903,7 +6903,7 @@
     </w:p>
     <w:p>
       <w:pPr>
-        <w:pStyle w:val="Prrafodelista"/>
+        <w:pStyle w:val="ListParagraph"/>
         <w:numPr>
           <w:ilvl w:val="0"/>
           <w:numId w:val="34"/>
@@ -6926,7 +6926,7 @@
     </w:p>
     <w:p>
       <w:pPr>
-        <w:pStyle w:val="Prrafodelista"/>
+        <w:pStyle w:val="ListParagraph"/>
         <w:numPr>
           <w:ilvl w:val="0"/>
           <w:numId w:val="35"/>
@@ -6939,7 +6939,7 @@
     </w:p>
     <w:p>
       <w:pPr>
-        <w:pStyle w:val="Prrafodelista"/>
+        <w:pStyle w:val="ListParagraph"/>
         <w:numPr>
           <w:ilvl w:val="0"/>
           <w:numId w:val="35"/>
@@ -6960,7 +6960,7 @@
     </w:p>
     <w:p>
       <w:pPr>
-        <w:pStyle w:val="Prrafodelista"/>
+        <w:pStyle w:val="ListParagraph"/>
         <w:numPr>
           <w:ilvl w:val="0"/>
           <w:numId w:val="36"/>
@@ -6980,7 +6980,7 @@
     </w:p>
     <w:p>
       <w:pPr>
-        <w:pStyle w:val="Prrafodelista"/>
+        <w:pStyle w:val="ListParagraph"/>
         <w:numPr>
           <w:ilvl w:val="0"/>
           <w:numId w:val="36"/>
@@ -7000,7 +7000,7 @@
     </w:p>
     <w:p>
       <w:pPr>
-        <w:pStyle w:val="Prrafodelista"/>
+        <w:pStyle w:val="ListParagraph"/>
         <w:numPr>
           <w:ilvl w:val="0"/>
           <w:numId w:val="36"/>
@@ -7020,7 +7020,7 @@
     </w:p>
     <w:p>
       <w:pPr>
-        <w:pStyle w:val="Prrafodelista"/>
+        <w:pStyle w:val="ListParagraph"/>
         <w:numPr>
           <w:ilvl w:val="0"/>
           <w:numId w:val="36"/>
@@ -7040,7 +7040,7 @@
     </w:p>
     <w:p>
       <w:pPr>
-        <w:pStyle w:val="Prrafodelista"/>
+        <w:pStyle w:val="ListParagraph"/>
         <w:numPr>
           <w:ilvl w:val="0"/>
           <w:numId w:val="36"/>
@@ -7060,7 +7060,7 @@
     </w:p>
     <w:p>
       <w:pPr>
-        <w:pStyle w:val="Prrafodelista"/>
+        <w:pStyle w:val="ListParagraph"/>
         <w:numPr>
           <w:ilvl w:val="0"/>
           <w:numId w:val="36"/>
@@ -7080,7 +7080,7 @@
     </w:p>
     <w:p>
       <w:pPr>
-        <w:pStyle w:val="Prrafodelista"/>
+        <w:pStyle w:val="ListParagraph"/>
         <w:numPr>
           <w:ilvl w:val="0"/>
           <w:numId w:val="36"/>
@@ -7101,7 +7101,7 @@
     </w:p>
     <w:p>
       <w:pPr>
-        <w:pStyle w:val="Prrafodelista"/>
+        <w:pStyle w:val="ListParagraph"/>
         <w:numPr>
           <w:ilvl w:val="0"/>
           <w:numId w:val="36"/>
@@ -7121,7 +7121,7 @@
     </w:p>
     <w:p>
       <w:pPr>
-        <w:pStyle w:val="Prrafodelista"/>
+        <w:pStyle w:val="ListParagraph"/>
         <w:numPr>
           <w:ilvl w:val="0"/>
           <w:numId w:val="36"/>
@@ -7141,7 +7141,7 @@
     </w:p>
     <w:p>
       <w:pPr>
-        <w:pStyle w:val="Ttulo2"/>
+        <w:pStyle w:val="Heading2"/>
       </w:pPr>
       <w:bookmarkStart w:id="9" w:name="_Toc150200882"/>
       <w:r>
@@ -7160,7 +7160,7 @@
     </w:p>
     <w:p>
       <w:pPr>
-        <w:pStyle w:val="Prrafodelista"/>
+        <w:pStyle w:val="ListParagraph"/>
         <w:numPr>
           <w:ilvl w:val="0"/>
           <w:numId w:val="37"/>
@@ -7173,7 +7173,7 @@
     </w:p>
     <w:p>
       <w:pPr>
-        <w:pStyle w:val="Prrafodelista"/>
+        <w:pStyle w:val="ListParagraph"/>
         <w:numPr>
           <w:ilvl w:val="0"/>
           <w:numId w:val="37"/>
@@ -7186,7 +7186,7 @@
     </w:p>
     <w:p>
       <w:pPr>
-        <w:pStyle w:val="Prrafodelista"/>
+        <w:pStyle w:val="ListParagraph"/>
         <w:numPr>
           <w:ilvl w:val="0"/>
           <w:numId w:val="37"/>
@@ -7199,7 +7199,7 @@
     </w:p>
     <w:p>
       <w:pPr>
-        <w:pStyle w:val="Prrafodelista"/>
+        <w:pStyle w:val="ListParagraph"/>
         <w:numPr>
           <w:ilvl w:val="0"/>
           <w:numId w:val="37"/>
@@ -7212,7 +7212,7 @@
     </w:p>
     <w:p>
       <w:pPr>
-        <w:pStyle w:val="Prrafodelista"/>
+        <w:pStyle w:val="ListParagraph"/>
         <w:numPr>
           <w:ilvl w:val="0"/>
           <w:numId w:val="37"/>
@@ -7231,7 +7231,7 @@
     </w:p>
     <w:p>
       <w:pPr>
-        <w:pStyle w:val="Ttulo2"/>
+        <w:pStyle w:val="Heading2"/>
       </w:pPr>
       <w:bookmarkStart w:id="10" w:name="_Toc150200883"/>
       <w:r>
@@ -7250,7 +7250,7 @@
     </w:p>
     <w:p>
       <w:pPr>
-        <w:pStyle w:val="Prrafodelista"/>
+        <w:pStyle w:val="ListParagraph"/>
         <w:numPr>
           <w:ilvl w:val="0"/>
           <w:numId w:val="38"/>
@@ -7263,7 +7263,7 @@
     </w:p>
     <w:p>
       <w:pPr>
-        <w:pStyle w:val="Prrafodelista"/>
+        <w:pStyle w:val="ListParagraph"/>
         <w:numPr>
           <w:ilvl w:val="0"/>
           <w:numId w:val="38"/>
@@ -7276,7 +7276,7 @@
     </w:p>
     <w:p>
       <w:pPr>
-        <w:pStyle w:val="Prrafodelista"/>
+        <w:pStyle w:val="ListParagraph"/>
         <w:numPr>
           <w:ilvl w:val="0"/>
           <w:numId w:val="38"/>
@@ -7289,7 +7289,7 @@
     </w:p>
     <w:p>
       <w:pPr>
-        <w:pStyle w:val="Prrafodelista"/>
+        <w:pStyle w:val="ListParagraph"/>
         <w:numPr>
           <w:ilvl w:val="0"/>
           <w:numId w:val="38"/>
@@ -7302,7 +7302,7 @@
     </w:p>
     <w:p>
       <w:pPr>
-        <w:pStyle w:val="Prrafodelista"/>
+        <w:pStyle w:val="ListParagraph"/>
         <w:numPr>
           <w:ilvl w:val="0"/>
           <w:numId w:val="38"/>
@@ -7315,7 +7315,7 @@
     </w:p>
     <w:p>
       <w:pPr>
-        <w:pStyle w:val="Prrafodelista"/>
+        <w:pStyle w:val="ListParagraph"/>
         <w:numPr>
           <w:ilvl w:val="0"/>
           <w:numId w:val="38"/>
@@ -7328,7 +7328,7 @@
     </w:p>
     <w:p>
       <w:pPr>
-        <w:pStyle w:val="Prrafodelista"/>
+        <w:pStyle w:val="ListParagraph"/>
         <w:numPr>
           <w:ilvl w:val="0"/>
           <w:numId w:val="38"/>
@@ -7342,7 +7342,7 @@
     </w:p>
     <w:p>
       <w:pPr>
-        <w:pStyle w:val="Prrafodelista"/>
+        <w:pStyle w:val="ListParagraph"/>
         <w:numPr>
           <w:ilvl w:val="0"/>
           <w:numId w:val="38"/>
@@ -7355,7 +7355,7 @@
     </w:p>
     <w:p>
       <w:pPr>
-        <w:pStyle w:val="Prrafodelista"/>
+        <w:pStyle w:val="ListParagraph"/>
         <w:numPr>
           <w:ilvl w:val="0"/>
           <w:numId w:val="38"/>
@@ -7368,7 +7368,7 @@
     </w:p>
     <w:p>
       <w:pPr>
-        <w:pStyle w:val="Prrafodelista"/>
+        <w:pStyle w:val="ListParagraph"/>
         <w:numPr>
           <w:ilvl w:val="0"/>
           <w:numId w:val="38"/>
@@ -7381,7 +7381,7 @@
     </w:p>
     <w:p>
       <w:pPr>
-        <w:pStyle w:val="Prrafodelista"/>
+        <w:pStyle w:val="ListParagraph"/>
         <w:numPr>
           <w:ilvl w:val="0"/>
           <w:numId w:val="38"/>
@@ -7394,7 +7394,7 @@
     </w:p>
     <w:p>
       <w:pPr>
-        <w:pStyle w:val="Prrafodelista"/>
+        <w:pStyle w:val="ListParagraph"/>
         <w:numPr>
           <w:ilvl w:val="0"/>
           <w:numId w:val="38"/>
@@ -7407,7 +7407,7 @@
     </w:p>
     <w:p>
       <w:pPr>
-        <w:pStyle w:val="Prrafodelista"/>
+        <w:pStyle w:val="ListParagraph"/>
         <w:numPr>
           <w:ilvl w:val="0"/>
           <w:numId w:val="38"/>
@@ -7420,7 +7420,7 @@
     </w:p>
     <w:p>
       <w:pPr>
-        <w:pStyle w:val="Prrafodelista"/>
+        <w:pStyle w:val="ListParagraph"/>
         <w:numPr>
           <w:ilvl w:val="0"/>
           <w:numId w:val="38"/>
@@ -7433,7 +7433,7 @@
     </w:p>
     <w:p>
       <w:pPr>
-        <w:pStyle w:val="Prrafodelista"/>
+        <w:pStyle w:val="ListParagraph"/>
         <w:numPr>
           <w:ilvl w:val="0"/>
           <w:numId w:val="38"/>
@@ -7446,7 +7446,7 @@
     </w:p>
     <w:p>
       <w:pPr>
-        <w:pStyle w:val="Prrafodelista"/>
+        <w:pStyle w:val="ListParagraph"/>
         <w:numPr>
           <w:ilvl w:val="0"/>
           <w:numId w:val="38"/>
@@ -7493,7 +7493,7 @@
     </w:p>
     <w:p>
       <w:pPr>
-        <w:pStyle w:val="Ttulo2"/>
+        <w:pStyle w:val="Heading2"/>
       </w:pPr>
       <w:bookmarkStart w:id="11" w:name="_Toc150200884"/>
       <w:r>
@@ -7787,6 +7787,7 @@
       </w:pPr>
       <w:r>
         <w:rPr>
+          <w:noProof/>
           <w:lang w:eastAsia="es-CO"/>
         </w:rPr>
         <w:lastRenderedPageBreak/>
@@ -7820,7 +7821,7 @@
                     </pic:cNvPicPr>
                   </pic:nvPicPr>
                   <pic:blipFill>
-                    <a:blip r:embed="rId17"/>
+                    <a:blip r:embed="rId20"/>
                     <a:stretch>
                       <a:fillRect/>
                     </a:stretch>
@@ -7848,19 +7849,17 @@
           <w:lang w:val="es-419" w:eastAsia="es-CO"/>
         </w:rPr>
       </w:pPr>
-      <w:bookmarkStart w:id="13" w:name="_GoBack"/>
-      <w:bookmarkEnd w:id="13"/>
     </w:p>
     <w:p>
       <w:pPr>
         <w:pStyle w:val="Titulosgenerales"/>
       </w:pPr>
-      <w:bookmarkStart w:id="14" w:name="_Toc150200886"/>
+      <w:bookmarkStart w:id="13" w:name="_Toc150200886"/>
       <w:r>
         <w:lastRenderedPageBreak/>
         <w:t>Material complementario</w:t>
       </w:r>
-      <w:bookmarkEnd w:id="14"/>
+      <w:bookmarkEnd w:id="13"/>
     </w:p>
     <w:tbl>
       <w:tblPr>
@@ -8109,7 +8108,6 @@
             <w:pPr>
               <w:spacing w:before="0" w:after="0"/>
               <w:ind w:firstLine="0"/>
-              <w:jc w:val="both"/>
               <w:rPr>
                 <w:rFonts w:eastAsia="Arial" w:cs="Arial"/>
                 <w:kern w:val="0"/>
@@ -8182,7 +8180,6 @@
             <w:pPr>
               <w:spacing w:before="0" w:after="0"/>
               <w:ind w:firstLine="0"/>
-              <w:jc w:val="both"/>
               <w:rPr>
                 <w:rFonts w:eastAsia="Arial" w:cs="Arial"/>
                 <w:bCs/>
@@ -8196,7 +8193,7 @@
                 <w14:ligatures w14:val="none"/>
               </w:rPr>
             </w:pPr>
-            <w:hyperlink r:id="rId18">
+            <w:hyperlink r:id="rId21">
               <w:r>
                 <w:rPr>
                   <w:rFonts w:eastAsia="Arial" w:cs="Arial"/>
@@ -8218,7 +8215,6 @@
             <w:pPr>
               <w:spacing w:before="0" w:after="0"/>
               <w:ind w:firstLine="0"/>
-              <w:jc w:val="both"/>
               <w:rPr>
                 <w:rFonts w:eastAsia="Arial" w:cs="Arial"/>
                 <w:kern w:val="0"/>
@@ -8249,7 +8245,6 @@
             <w:pPr>
               <w:spacing w:before="0" w:after="0"/>
               <w:ind w:firstLine="0"/>
-              <w:jc w:val="both"/>
               <w:rPr>
                 <w:rFonts w:eastAsia="Arial" w:cs="Arial"/>
                 <w:bCs/>
@@ -8290,7 +8285,6 @@
             <w:pPr>
               <w:spacing w:before="0" w:after="0"/>
               <w:ind w:firstLine="0"/>
-              <w:jc w:val="both"/>
               <w:rPr>
                 <w:rFonts w:eastAsia="Arial" w:cs="Arial"/>
                 <w:kern w:val="0"/>
@@ -8365,7 +8359,6 @@
             <w:pPr>
               <w:spacing w:before="0" w:after="0"/>
               <w:ind w:firstLine="0"/>
-              <w:jc w:val="both"/>
               <w:rPr>
                 <w:rFonts w:eastAsia="Arial" w:cs="Arial"/>
                 <w:b/>
@@ -8379,7 +8372,7 @@
                 <w14:ligatures w14:val="none"/>
               </w:rPr>
             </w:pPr>
-            <w:hyperlink r:id="rId19">
+            <w:hyperlink r:id="rId22">
               <w:r>
                 <w:rPr>
                   <w:rFonts w:eastAsia="Arial" w:cs="Arial"/>
@@ -8423,7 +8416,6 @@
               </w:pBdr>
               <w:spacing w:before="0" w:after="0"/>
               <w:ind w:firstLine="0"/>
-              <w:jc w:val="both"/>
               <w:rPr>
                 <w:rFonts w:eastAsia="Arial" w:cs="Arial"/>
                 <w:bCs/>
@@ -8458,7 +8450,6 @@
               </w:pBdr>
               <w:spacing w:before="0" w:after="0"/>
               <w:ind w:firstLine="0"/>
-              <w:jc w:val="both"/>
               <w:rPr>
                 <w:rFonts w:eastAsia="Arial" w:cs="Arial"/>
                 <w:bCs/>
@@ -8493,7 +8484,6 @@
               </w:pBdr>
               <w:spacing w:before="0" w:after="0"/>
               <w:ind w:firstLine="0"/>
-              <w:jc w:val="both"/>
               <w:rPr>
                 <w:rFonts w:eastAsia="Arial" w:cs="Arial"/>
                 <w:bCs/>
@@ -8528,7 +8518,6 @@
               </w:pBdr>
               <w:spacing w:before="0" w:after="0"/>
               <w:ind w:firstLine="0"/>
-              <w:jc w:val="both"/>
               <w:rPr>
                 <w:rFonts w:eastAsia="Arial" w:cs="Arial"/>
                 <w:bCs/>
@@ -8564,7 +8553,6 @@
               </w:pBdr>
               <w:spacing w:before="0" w:after="0"/>
               <w:ind w:firstLine="0"/>
-              <w:jc w:val="both"/>
               <w:rPr>
                 <w:rFonts w:eastAsia="Arial" w:cs="Arial"/>
                 <w:b/>
@@ -8601,7 +8589,6 @@
             <w:pPr>
               <w:spacing w:before="0" w:after="0"/>
               <w:ind w:firstLine="0"/>
-              <w:jc w:val="both"/>
               <w:rPr>
                 <w:rFonts w:eastAsia="Arial" w:cs="Arial"/>
                 <w:b/>
@@ -8636,7 +8623,6 @@
               </w:pBdr>
               <w:spacing w:before="0" w:after="0"/>
               <w:ind w:firstLine="0"/>
-              <w:jc w:val="both"/>
               <w:rPr>
                 <w:rFonts w:eastAsia="Arial" w:cs="Arial"/>
                 <w:kern w:val="0"/>
@@ -8732,7 +8718,6 @@
               </w:pBdr>
               <w:spacing w:before="0" w:after="0"/>
               <w:ind w:firstLine="0"/>
-              <w:jc w:val="both"/>
               <w:rPr>
                 <w:rFonts w:eastAsia="Arial" w:cs="Arial"/>
                 <w:iCs/>
@@ -8745,7 +8730,7 @@
                 <w14:ligatures w14:val="none"/>
               </w:rPr>
             </w:pPr>
-            <w:hyperlink r:id="rId20">
+            <w:hyperlink r:id="rId23">
               <w:r>
                 <w:rPr>
                   <w:rFonts w:eastAsia="Arial" w:cs="Arial"/>
@@ -8832,7 +8817,6 @@
             <w:pPr>
               <w:spacing w:before="0" w:after="0"/>
               <w:ind w:firstLine="0"/>
-              <w:jc w:val="both"/>
               <w:rPr>
                 <w:rFonts w:eastAsia="Arial" w:cs="Arial"/>
                 <w:b/>
@@ -8860,7 +8844,6 @@
             <w:pPr>
               <w:spacing w:before="0" w:after="0"/>
               <w:ind w:firstLine="0"/>
-              <w:jc w:val="both"/>
               <w:rPr>
                 <w:rFonts w:eastAsia="Arial" w:cs="Arial"/>
                 <w:kern w:val="0"/>
@@ -8933,7 +8916,6 @@
             <w:pPr>
               <w:spacing w:before="0" w:after="0"/>
               <w:ind w:firstLine="0"/>
-              <w:jc w:val="both"/>
               <w:rPr>
                 <w:rFonts w:eastAsia="Arial" w:cs="Arial"/>
                 <w:iCs/>
@@ -8946,7 +8928,7 @@
                 <w14:ligatures w14:val="none"/>
               </w:rPr>
             </w:pPr>
-            <w:hyperlink r:id="rId21">
+            <w:hyperlink r:id="rId24">
               <w:r>
                 <w:rPr>
                   <w:rFonts w:eastAsia="Arial" w:cs="Arial"/>
@@ -8998,12 +8980,12 @@
       <w:pPr>
         <w:pStyle w:val="Titulosgenerales"/>
       </w:pPr>
-      <w:bookmarkStart w:id="15" w:name="_Toc150200887"/>
+      <w:bookmarkStart w:id="14" w:name="_Toc150200887"/>
       <w:r>
         <w:lastRenderedPageBreak/>
         <w:t>Glosario</w:t>
       </w:r>
-      <w:bookmarkEnd w:id="15"/>
+      <w:bookmarkEnd w:id="14"/>
     </w:p>
     <w:p>
       <w:pPr>
@@ -9188,12 +9170,12 @@
       <w:pPr>
         <w:pStyle w:val="Titulosgenerales"/>
       </w:pPr>
-      <w:bookmarkStart w:id="16" w:name="_Toc150200888"/>
+      <w:bookmarkStart w:id="15" w:name="_Toc150200888"/>
       <w:r>
         <w:lastRenderedPageBreak/>
         <w:t>Referencias bibliográficas</w:t>
       </w:r>
-      <w:bookmarkEnd w:id="16"/>
+      <w:bookmarkEnd w:id="15"/>
       <w:r>
         <w:t xml:space="preserve"> </w:t>
       </w:r>
@@ -9225,10 +9207,10 @@
       <w:r>
         <w:t xml:space="preserve">González Cuéllar, M. P. (2008). Manual para la toma de muestras para análisis microbiológico. Secretaría Distrital de Salud de Bogotá, D. C. Dirección de Salud Pública. </w:t>
       </w:r>
-      <w:hyperlink r:id="rId22" w:history="1">
+      <w:hyperlink r:id="rId25" w:history="1">
         <w:r>
           <w:rPr>
-            <w:rStyle w:val="Hipervnculo"/>
+            <w:rStyle w:val="Hyperlink"/>
           </w:rPr>
           <w:t>http://www.saludcapital.gov.co/sitios/VigilanciaSaludPublica/Todo%20IIH/Manual%20Toma%20Muestras.pdf</w:t>
         </w:r>
@@ -9272,12 +9254,12 @@
       <w:pPr>
         <w:pStyle w:val="Titulosgenerales"/>
       </w:pPr>
-      <w:bookmarkStart w:id="17" w:name="_Toc150200889"/>
+      <w:bookmarkStart w:id="16" w:name="_Toc150200889"/>
       <w:r>
         <w:lastRenderedPageBreak/>
         <w:t>Créditos</w:t>
       </w:r>
-      <w:bookmarkEnd w:id="17"/>
+      <w:bookmarkEnd w:id="16"/>
     </w:p>
     <w:tbl>
       <w:tblPr>
@@ -11770,8 +11752,8 @@
       </w:pPr>
     </w:p>
     <w:sectPr>
-      <w:headerReference w:type="default" r:id="rId23"/>
-      <w:footerReference w:type="default" r:id="rId24"/>
+      <w:headerReference w:type="default" r:id="rId26"/>
+      <w:footerReference w:type="default" r:id="rId27"/>
       <w:pgSz w:w="12240" w:h="15840"/>
       <w:pgMar w:top="1701" w:right="1134" w:bottom="1134" w:left="1134" w:header="709" w:footer="737" w:gutter="0"/>
       <w:pgNumType w:start="1"/>
@@ -11783,7 +11765,7 @@
 </file>
 
 <file path=word/endnotes.xml><?xml version="1.0" encoding="utf-8"?>
-<w:endnotes xmlns:wpc="http://schemas.microsoft.com/office/word/2010/wordprocessingCanvas" xmlns:cx="http://schemas.microsoft.com/office/drawing/2014/chartex" xmlns:cx1="http://schemas.microsoft.com/office/drawing/2015/9/8/chartex" xmlns:cx2="http://schemas.microsoft.com/office/drawing/2015/10/21/chartex" xmlns:cx3="http://schemas.microsoft.com/office/drawing/2016/5/9/chartex" xmlns:cx4="http://schemas.microsoft.com/office/drawing/2016/5/10/chartex" xmlns:cx5="http://schemas.microsoft.com/office/drawing/2016/5/11/chartex" xmlns:cx6="http://schemas.microsoft.com/office/drawing/2016/5/12/chartex" xmlns:cx7="http://schemas.microsoft.com/office/drawing/2016/5/13/chartex" xmlns:cx8="http://schemas.microsoft.com/office/drawing/2016/5/14/chartex" xmlns:mc="http://schemas.openxmlformats.org/markup-compatibility/2006" xmlns:aink="http://schemas.microsoft.com/office/drawing/2016/ink" xmlns:am3d="http://schemas.microsoft.com/office/drawing/2017/model3d" xmlns:o="urn:schemas-microsoft-com:office:office" xmlns:r="http://schemas.openxmlformats.org/officeDocument/2006/relationships" xmlns:m="http://schemas.openxmlformats.org/officeDocument/2006/math" xmlns:v="urn:schemas-microsoft-com:vml" xmlns:wp14="http://schemas.microsoft.com/office/word/2010/wordprocessingDrawing" xmlns:wp="http://schemas.openxmlformats.org/drawingml/2006/wordprocessingDrawing" xmlns:w10="urn:schemas-microsoft-com:office:word" xmlns:w="http://schemas.openxmlformats.org/wordprocessingml/2006/main" xmlns:w14="http://schemas.microsoft.com/office/word/2010/wordml" xmlns:w15="http://schemas.microsoft.com/office/word/2012/wordml" xmlns:w16cid="http://schemas.microsoft.com/office/word/2016/wordml/cid" xmlns:w16se="http://schemas.microsoft.com/office/word/2015/wordml/symex" xmlns:wpg="http://schemas.microsoft.com/office/word/2010/wordprocessingGroup" xmlns:wpi="http://schemas.microsoft.com/office/word/2010/wordprocessingInk" xmlns:wne="http://schemas.microsoft.com/office/word/2006/wordml" xmlns:wps="http://schemas.microsoft.com/office/word/2010/wordprocessingShape" mc:Ignorable="w14 w15 w16se w16cid wp14">
+<w:endnotes xmlns:wpc="http://schemas.microsoft.com/office/word/2010/wordprocessingCanvas" xmlns:cx="http://schemas.microsoft.com/office/drawing/2014/chartex" xmlns:cx1="http://schemas.microsoft.com/office/drawing/2015/9/8/chartex" xmlns:cx2="http://schemas.microsoft.com/office/drawing/2015/10/21/chartex" xmlns:cx3="http://schemas.microsoft.com/office/drawing/2016/5/9/chartex" xmlns:cx4="http://schemas.microsoft.com/office/drawing/2016/5/10/chartex" xmlns:cx5="http://schemas.microsoft.com/office/drawing/2016/5/11/chartex" xmlns:cx6="http://schemas.microsoft.com/office/drawing/2016/5/12/chartex" xmlns:cx7="http://schemas.microsoft.com/office/drawing/2016/5/13/chartex" xmlns:cx8="http://schemas.microsoft.com/office/drawing/2016/5/14/chartex" xmlns:mc="http://schemas.openxmlformats.org/markup-compatibility/2006" xmlns:aink="http://schemas.microsoft.com/office/drawing/2016/ink" xmlns:am3d="http://schemas.microsoft.com/office/drawing/2017/model3d" xmlns:o="urn:schemas-microsoft-com:office:office" xmlns:oel="http://schemas.microsoft.com/office/2019/extlst" xmlns:r="http://schemas.openxmlformats.org/officeDocument/2006/relationships" xmlns:m="http://schemas.openxmlformats.org/officeDocument/2006/math" xmlns:v="urn:schemas-microsoft-com:vml" xmlns:wp14="http://schemas.microsoft.com/office/word/2010/wordprocessingDrawing" xmlns:wp="http://schemas.openxmlformats.org/drawingml/2006/wordprocessingDrawing" xmlns:w10="urn:schemas-microsoft-com:office:word" xmlns:w="http://schemas.openxmlformats.org/wordprocessingml/2006/main" xmlns:w14="http://schemas.microsoft.com/office/word/2010/wordml" xmlns:w15="http://schemas.microsoft.com/office/word/2012/wordml" xmlns:w16cex="http://schemas.microsoft.com/office/word/2018/wordml/cex" xmlns:w16cid="http://schemas.microsoft.com/office/word/2016/wordml/cid" xmlns:w16="http://schemas.microsoft.com/office/word/2018/wordml" xmlns:w16sdtdh="http://schemas.microsoft.com/office/word/2020/wordml/sdtdatahash" xmlns:w16se="http://schemas.microsoft.com/office/word/2015/wordml/symex" xmlns:wpg="http://schemas.microsoft.com/office/word/2010/wordprocessingGroup" xmlns:wpi="http://schemas.microsoft.com/office/word/2010/wordprocessingInk" xmlns:wne="http://schemas.microsoft.com/office/word/2006/wordml" xmlns:wps="http://schemas.microsoft.com/office/word/2010/wordprocessingShape" mc:Ignorable="w14 w15 w16se w16cid w16 w16cex w16sdtdh wp14">
   <w:endnote w:type="separator" w:id="-1">
     <w:p>
       <w:pPr>
@@ -11808,7 +11790,7 @@
 </file>
 
 <file path=word/footer1.xml><?xml version="1.0" encoding="utf-8"?>
-<w:ftr xmlns:wpc="http://schemas.microsoft.com/office/word/2010/wordprocessingCanvas" xmlns:cx="http://schemas.microsoft.com/office/drawing/2014/chartex" xmlns:cx1="http://schemas.microsoft.com/office/drawing/2015/9/8/chartex" xmlns:cx2="http://schemas.microsoft.com/office/drawing/2015/10/21/chartex" xmlns:cx3="http://schemas.microsoft.com/office/drawing/2016/5/9/chartex" xmlns:cx4="http://schemas.microsoft.com/office/drawing/2016/5/10/chartex" xmlns:cx5="http://schemas.microsoft.com/office/drawing/2016/5/11/chartex" xmlns:cx6="http://schemas.microsoft.com/office/drawing/2016/5/12/chartex" xmlns:cx7="http://schemas.microsoft.com/office/drawing/2016/5/13/chartex" xmlns:cx8="http://schemas.microsoft.com/office/drawing/2016/5/14/chartex" xmlns:mc="http://schemas.openxmlformats.org/markup-compatibility/2006" xmlns:aink="http://schemas.microsoft.com/office/drawing/2016/ink" xmlns:am3d="http://schemas.microsoft.com/office/drawing/2017/model3d" xmlns:o="urn:schemas-microsoft-com:office:office" xmlns:r="http://schemas.openxmlformats.org/officeDocument/2006/relationships" xmlns:m="http://schemas.openxmlformats.org/officeDocument/2006/math" xmlns:v="urn:schemas-microsoft-com:vml" xmlns:wp14="http://schemas.microsoft.com/office/word/2010/wordprocessingDrawing" xmlns:wp="http://schemas.openxmlformats.org/drawingml/2006/wordprocessingDrawing" xmlns:w10="urn:schemas-microsoft-com:office:word" xmlns:w="http://schemas.openxmlformats.org/wordprocessingml/2006/main" xmlns:w14="http://schemas.microsoft.com/office/word/2010/wordml" xmlns:w15="http://schemas.microsoft.com/office/word/2012/wordml" xmlns:w16cid="http://schemas.microsoft.com/office/word/2016/wordml/cid" xmlns:w16se="http://schemas.microsoft.com/office/word/2015/wordml/symex" xmlns:wpg="http://schemas.microsoft.com/office/word/2010/wordprocessingGroup" xmlns:wpi="http://schemas.microsoft.com/office/word/2010/wordprocessingInk" xmlns:wne="http://schemas.microsoft.com/office/word/2006/wordml" xmlns:wps="http://schemas.microsoft.com/office/word/2010/wordprocessingShape" mc:Ignorable="w14 w15 w16se w16cid wp14">
+<w:ftr xmlns:wpc="http://schemas.microsoft.com/office/word/2010/wordprocessingCanvas" xmlns:cx="http://schemas.microsoft.com/office/drawing/2014/chartex" xmlns:cx1="http://schemas.microsoft.com/office/drawing/2015/9/8/chartex" xmlns:cx2="http://schemas.microsoft.com/office/drawing/2015/10/21/chartex" xmlns:cx3="http://schemas.microsoft.com/office/drawing/2016/5/9/chartex" xmlns:cx4="http://schemas.microsoft.com/office/drawing/2016/5/10/chartex" xmlns:cx5="http://schemas.microsoft.com/office/drawing/2016/5/11/chartex" xmlns:cx6="http://schemas.microsoft.com/office/drawing/2016/5/12/chartex" xmlns:cx7="http://schemas.microsoft.com/office/drawing/2016/5/13/chartex" xmlns:cx8="http://schemas.microsoft.com/office/drawing/2016/5/14/chartex" xmlns:mc="http://schemas.openxmlformats.org/markup-compatibility/2006" xmlns:aink="http://schemas.microsoft.com/office/drawing/2016/ink" xmlns:am3d="http://schemas.microsoft.com/office/drawing/2017/model3d" xmlns:o="urn:schemas-microsoft-com:office:office" xmlns:oel="http://schemas.microsoft.com/office/2019/extlst" xmlns:r="http://schemas.openxmlformats.org/officeDocument/2006/relationships" xmlns:m="http://schemas.openxmlformats.org/officeDocument/2006/math" xmlns:v="urn:schemas-microsoft-com:vml" xmlns:wp14="http://schemas.microsoft.com/office/word/2010/wordprocessingDrawing" xmlns:wp="http://schemas.openxmlformats.org/drawingml/2006/wordprocessingDrawing" xmlns:w10="urn:schemas-microsoft-com:office:word" xmlns:w="http://schemas.openxmlformats.org/wordprocessingml/2006/main" xmlns:w14="http://schemas.microsoft.com/office/word/2010/wordml" xmlns:w15="http://schemas.microsoft.com/office/word/2012/wordml" xmlns:w16cex="http://schemas.microsoft.com/office/word/2018/wordml/cex" xmlns:w16cid="http://schemas.microsoft.com/office/word/2016/wordml/cid" xmlns:w16="http://schemas.microsoft.com/office/word/2018/wordml" xmlns:w16sdtdh="http://schemas.microsoft.com/office/word/2020/wordml/sdtdatahash" xmlns:w16se="http://schemas.microsoft.com/office/word/2015/wordml/symex" xmlns:wpg="http://schemas.microsoft.com/office/word/2010/wordprocessingGroup" xmlns:wpi="http://schemas.microsoft.com/office/word/2010/wordprocessingInk" xmlns:wne="http://schemas.microsoft.com/office/word/2006/wordml" xmlns:wps="http://schemas.microsoft.com/office/word/2010/wordprocessingShape" mc:Ignorable="w14 w15 w16se w16cid w16 w16cex w16sdtdh wp14">
   <w:sdt>
     <w:sdtPr>
       <w:id w:val="-1465197936"/>
@@ -11817,11 +11799,10 @@
         <w:docPartUnique/>
       </w:docPartObj>
     </w:sdtPr>
-    <w:sdtEndPr/>
     <w:sdtContent>
       <w:p>
         <w:pPr>
-          <w:pStyle w:val="Piedepgina"/>
+          <w:pStyle w:val="Footer"/>
           <w:jc w:val="right"/>
         </w:pPr>
         <w:r>
@@ -11968,14 +11949,14 @@
   </w:sdt>
   <w:p>
     <w:pPr>
-      <w:pStyle w:val="Piedepgina"/>
+      <w:pStyle w:val="Footer"/>
     </w:pPr>
   </w:p>
 </w:ftr>
 </file>
 
 <file path=word/footnotes.xml><?xml version="1.0" encoding="utf-8"?>
-<w:footnotes xmlns:wpc="http://schemas.microsoft.com/office/word/2010/wordprocessingCanvas" xmlns:cx="http://schemas.microsoft.com/office/drawing/2014/chartex" xmlns:cx1="http://schemas.microsoft.com/office/drawing/2015/9/8/chartex" xmlns:cx2="http://schemas.microsoft.com/office/drawing/2015/10/21/chartex" xmlns:cx3="http://schemas.microsoft.com/office/drawing/2016/5/9/chartex" xmlns:cx4="http://schemas.microsoft.com/office/drawing/2016/5/10/chartex" xmlns:cx5="http://schemas.microsoft.com/office/drawing/2016/5/11/chartex" xmlns:cx6="http://schemas.microsoft.com/office/drawing/2016/5/12/chartex" xmlns:cx7="http://schemas.microsoft.com/office/drawing/2016/5/13/chartex" xmlns:cx8="http://schemas.microsoft.com/office/drawing/2016/5/14/chartex" xmlns:mc="http://schemas.openxmlformats.org/markup-compatibility/2006" xmlns:aink="http://schemas.microsoft.com/office/drawing/2016/ink" xmlns:am3d="http://schemas.microsoft.com/office/drawing/2017/model3d" xmlns:o="urn:schemas-microsoft-com:office:office" xmlns:r="http://schemas.openxmlformats.org/officeDocument/2006/relationships" xmlns:m="http://schemas.openxmlformats.org/officeDocument/2006/math" xmlns:v="urn:schemas-microsoft-com:vml" xmlns:wp14="http://schemas.microsoft.com/office/word/2010/wordprocessingDrawing" xmlns:wp="http://schemas.openxmlformats.org/drawingml/2006/wordprocessingDrawing" xmlns:w10="urn:schemas-microsoft-com:office:word" xmlns:w="http://schemas.openxmlformats.org/wordprocessingml/2006/main" xmlns:w14="http://schemas.microsoft.com/office/word/2010/wordml" xmlns:w15="http://schemas.microsoft.com/office/word/2012/wordml" xmlns:w16cid="http://schemas.microsoft.com/office/word/2016/wordml/cid" xmlns:w16se="http://schemas.microsoft.com/office/word/2015/wordml/symex" xmlns:wpg="http://schemas.microsoft.com/office/word/2010/wordprocessingGroup" xmlns:wpi="http://schemas.microsoft.com/office/word/2010/wordprocessingInk" xmlns:wne="http://schemas.microsoft.com/office/word/2006/wordml" xmlns:wps="http://schemas.microsoft.com/office/word/2010/wordprocessingShape" mc:Ignorable="w14 w15 w16se w16cid wp14">
+<w:footnotes xmlns:wpc="http://schemas.microsoft.com/office/word/2010/wordprocessingCanvas" xmlns:cx="http://schemas.microsoft.com/office/drawing/2014/chartex" xmlns:cx1="http://schemas.microsoft.com/office/drawing/2015/9/8/chartex" xmlns:cx2="http://schemas.microsoft.com/office/drawing/2015/10/21/chartex" xmlns:cx3="http://schemas.microsoft.com/office/drawing/2016/5/9/chartex" xmlns:cx4="http://schemas.microsoft.com/office/drawing/2016/5/10/chartex" xmlns:cx5="http://schemas.microsoft.com/office/drawing/2016/5/11/chartex" xmlns:cx6="http://schemas.microsoft.com/office/drawing/2016/5/12/chartex" xmlns:cx7="http://schemas.microsoft.com/office/drawing/2016/5/13/chartex" xmlns:cx8="http://schemas.microsoft.com/office/drawing/2016/5/14/chartex" xmlns:mc="http://schemas.openxmlformats.org/markup-compatibility/2006" xmlns:aink="http://schemas.microsoft.com/office/drawing/2016/ink" xmlns:am3d="http://schemas.microsoft.com/office/drawing/2017/model3d" xmlns:o="urn:schemas-microsoft-com:office:office" xmlns:oel="http://schemas.microsoft.com/office/2019/extlst" xmlns:r="http://schemas.openxmlformats.org/officeDocument/2006/relationships" xmlns:m="http://schemas.openxmlformats.org/officeDocument/2006/math" xmlns:v="urn:schemas-microsoft-com:vml" xmlns:wp14="http://schemas.microsoft.com/office/word/2010/wordprocessingDrawing" xmlns:wp="http://schemas.openxmlformats.org/drawingml/2006/wordprocessingDrawing" xmlns:w10="urn:schemas-microsoft-com:office:word" xmlns:w="http://schemas.openxmlformats.org/wordprocessingml/2006/main" xmlns:w14="http://schemas.microsoft.com/office/word/2010/wordml" xmlns:w15="http://schemas.microsoft.com/office/word/2012/wordml" xmlns:w16cex="http://schemas.microsoft.com/office/word/2018/wordml/cex" xmlns:w16cid="http://schemas.microsoft.com/office/word/2016/wordml/cid" xmlns:w16="http://schemas.microsoft.com/office/word/2018/wordml" xmlns:w16sdtdh="http://schemas.microsoft.com/office/word/2020/wordml/sdtdatahash" xmlns:w16se="http://schemas.microsoft.com/office/word/2015/wordml/symex" xmlns:wpg="http://schemas.microsoft.com/office/word/2010/wordprocessingGroup" xmlns:wpi="http://schemas.microsoft.com/office/word/2010/wordprocessingInk" xmlns:wne="http://schemas.microsoft.com/office/word/2006/wordml" xmlns:wps="http://schemas.microsoft.com/office/word/2010/wordprocessingShape" mc:Ignorable="w14 w15 w16se w16cid w16 w16cex w16sdtdh wp14">
   <w:footnote w:type="separator" w:id="-1">
     <w:p>
       <w:pPr>
@@ -12000,10 +11981,10 @@
 </file>
 
 <file path=word/header1.xml><?xml version="1.0" encoding="utf-8"?>
-<w:hdr xmlns:wpc="http://schemas.microsoft.com/office/word/2010/wordprocessingCanvas" xmlns:cx="http://schemas.microsoft.com/office/drawing/2014/chartex" xmlns:cx1="http://schemas.microsoft.com/office/drawing/2015/9/8/chartex" xmlns:cx2="http://schemas.microsoft.com/office/drawing/2015/10/21/chartex" xmlns:cx3="http://schemas.microsoft.com/office/drawing/2016/5/9/chartex" xmlns:cx4="http://schemas.microsoft.com/office/drawing/2016/5/10/chartex" xmlns:cx5="http://schemas.microsoft.com/office/drawing/2016/5/11/chartex" xmlns:cx6="http://schemas.microsoft.com/office/drawing/2016/5/12/chartex" xmlns:cx7="http://schemas.microsoft.com/office/drawing/2016/5/13/chartex" xmlns:cx8="http://schemas.microsoft.com/office/drawing/2016/5/14/chartex" xmlns:mc="http://schemas.openxmlformats.org/markup-compatibility/2006" xmlns:aink="http://schemas.microsoft.com/office/drawing/2016/ink" xmlns:am3d="http://schemas.microsoft.com/office/drawing/2017/model3d" xmlns:o="urn:schemas-microsoft-com:office:office" xmlns:r="http://schemas.openxmlformats.org/officeDocument/2006/relationships" xmlns:m="http://schemas.openxmlformats.org/officeDocument/2006/math" xmlns:v="urn:schemas-microsoft-com:vml" xmlns:wp14="http://schemas.microsoft.com/office/word/2010/wordprocessingDrawing" xmlns:wp="http://schemas.openxmlformats.org/drawingml/2006/wordprocessingDrawing" xmlns:w10="urn:schemas-microsoft-com:office:word" xmlns:w="http://schemas.openxmlformats.org/wordprocessingml/2006/main" xmlns:w14="http://schemas.microsoft.com/office/word/2010/wordml" xmlns:w15="http://schemas.microsoft.com/office/word/2012/wordml" xmlns:w16cid="http://schemas.microsoft.com/office/word/2016/wordml/cid" xmlns:w16se="http://schemas.microsoft.com/office/word/2015/wordml/symex" xmlns:wpg="http://schemas.microsoft.com/office/word/2010/wordprocessingGroup" xmlns:wpi="http://schemas.microsoft.com/office/word/2010/wordprocessingInk" xmlns:wne="http://schemas.microsoft.com/office/word/2006/wordml" xmlns:wps="http://schemas.microsoft.com/office/word/2010/wordprocessingShape" mc:Ignorable="w14 w15 w16se w16cid wp14">
+<w:hdr xmlns:wpc="http://schemas.microsoft.com/office/word/2010/wordprocessingCanvas" xmlns:cx="http://schemas.microsoft.com/office/drawing/2014/chartex" xmlns:cx1="http://schemas.microsoft.com/office/drawing/2015/9/8/chartex" xmlns:cx2="http://schemas.microsoft.com/office/drawing/2015/10/21/chartex" xmlns:cx3="http://schemas.microsoft.com/office/drawing/2016/5/9/chartex" xmlns:cx4="http://schemas.microsoft.com/office/drawing/2016/5/10/chartex" xmlns:cx5="http://schemas.microsoft.com/office/drawing/2016/5/11/chartex" xmlns:cx6="http://schemas.microsoft.com/office/drawing/2016/5/12/chartex" xmlns:cx7="http://schemas.microsoft.com/office/drawing/2016/5/13/chartex" xmlns:cx8="http://schemas.microsoft.com/office/drawing/2016/5/14/chartex" xmlns:mc="http://schemas.openxmlformats.org/markup-compatibility/2006" xmlns:aink="http://schemas.microsoft.com/office/drawing/2016/ink" xmlns:am3d="http://schemas.microsoft.com/office/drawing/2017/model3d" xmlns:o="urn:schemas-microsoft-com:office:office" xmlns:oel="http://schemas.microsoft.com/office/2019/extlst" xmlns:r="http://schemas.openxmlformats.org/officeDocument/2006/relationships" xmlns:m="http://schemas.openxmlformats.org/officeDocument/2006/math" xmlns:v="urn:schemas-microsoft-com:vml" xmlns:wp14="http://schemas.microsoft.com/office/word/2010/wordprocessingDrawing" xmlns:wp="http://schemas.openxmlformats.org/drawingml/2006/wordprocessingDrawing" xmlns:w10="urn:schemas-microsoft-com:office:word" xmlns:w="http://schemas.openxmlformats.org/wordprocessingml/2006/main" xmlns:w14="http://schemas.microsoft.com/office/word/2010/wordml" xmlns:w15="http://schemas.microsoft.com/office/word/2012/wordml" xmlns:w16cex="http://schemas.microsoft.com/office/word/2018/wordml/cex" xmlns:w16cid="http://schemas.microsoft.com/office/word/2016/wordml/cid" xmlns:w16="http://schemas.microsoft.com/office/word/2018/wordml" xmlns:w16sdtdh="http://schemas.microsoft.com/office/word/2020/wordml/sdtdatahash" xmlns:w16se="http://schemas.microsoft.com/office/word/2015/wordml/symex" xmlns:wpg="http://schemas.microsoft.com/office/word/2010/wordprocessingGroup" xmlns:wpi="http://schemas.microsoft.com/office/word/2010/wordprocessingInk" xmlns:wne="http://schemas.microsoft.com/office/word/2006/wordml" xmlns:wps="http://schemas.microsoft.com/office/word/2010/wordprocessingShape" mc:Ignorable="w14 w15 w16se w16cid w16 w16cex w16sdtdh wp14">
   <w:p>
     <w:pPr>
-      <w:pStyle w:val="Encabezado"/>
+      <w:pStyle w:val="Header"/>
     </w:pPr>
     <w:r>
       <w:rPr>
@@ -12085,7 +12066,7 @@
 </file>
 
 <file path=word/numbering.xml><?xml version="1.0" encoding="utf-8"?>
-<w:numbering xmlns:wpc="http://schemas.microsoft.com/office/word/2010/wordprocessingCanvas" xmlns:cx="http://schemas.microsoft.com/office/drawing/2014/chartex" xmlns:cx1="http://schemas.microsoft.com/office/drawing/2015/9/8/chartex" xmlns:cx2="http://schemas.microsoft.com/office/drawing/2015/10/21/chartex" xmlns:cx3="http://schemas.microsoft.com/office/drawing/2016/5/9/chartex" xmlns:cx4="http://schemas.microsoft.com/office/drawing/2016/5/10/chartex" xmlns:cx5="http://schemas.microsoft.com/office/drawing/2016/5/11/chartex" xmlns:cx6="http://schemas.microsoft.com/office/drawing/2016/5/12/chartex" xmlns:cx7="http://schemas.microsoft.com/office/drawing/2016/5/13/chartex" xmlns:cx8="http://schemas.microsoft.com/office/drawing/2016/5/14/chartex" xmlns:mc="http://schemas.openxmlformats.org/markup-compatibility/2006" xmlns:aink="http://schemas.microsoft.com/office/drawing/2016/ink" xmlns:am3d="http://schemas.microsoft.com/office/drawing/2017/model3d" xmlns:o="urn:schemas-microsoft-com:office:office" xmlns:r="http://schemas.openxmlformats.org/officeDocument/2006/relationships" xmlns:m="http://schemas.openxmlformats.org/officeDocument/2006/math" xmlns:v="urn:schemas-microsoft-com:vml" xmlns:wp14="http://schemas.microsoft.com/office/word/2010/wordprocessingDrawing" xmlns:wp="http://schemas.openxmlformats.org/drawingml/2006/wordprocessingDrawing" xmlns:w10="urn:schemas-microsoft-com:office:word" xmlns:w="http://schemas.openxmlformats.org/wordprocessingml/2006/main" xmlns:w14="http://schemas.microsoft.com/office/word/2010/wordml" xmlns:w15="http://schemas.microsoft.com/office/word/2012/wordml" xmlns:w16cid="http://schemas.microsoft.com/office/word/2016/wordml/cid" xmlns:w16se="http://schemas.microsoft.com/office/word/2015/wordml/symex" xmlns:wpg="http://schemas.microsoft.com/office/word/2010/wordprocessingGroup" xmlns:wpi="http://schemas.microsoft.com/office/word/2010/wordprocessingInk" xmlns:wne="http://schemas.microsoft.com/office/word/2006/wordml" xmlns:wps="http://schemas.microsoft.com/office/word/2010/wordprocessingShape" mc:Ignorable="w14 w15 w16se w16cid wp14">
+<w:numbering xmlns:wpc="http://schemas.microsoft.com/office/word/2010/wordprocessingCanvas" xmlns:cx="http://schemas.microsoft.com/office/drawing/2014/chartex" xmlns:cx1="http://schemas.microsoft.com/office/drawing/2015/9/8/chartex" xmlns:cx2="http://schemas.microsoft.com/office/drawing/2015/10/21/chartex" xmlns:cx3="http://schemas.microsoft.com/office/drawing/2016/5/9/chartex" xmlns:cx4="http://schemas.microsoft.com/office/drawing/2016/5/10/chartex" xmlns:cx5="http://schemas.microsoft.com/office/drawing/2016/5/11/chartex" xmlns:cx6="http://schemas.microsoft.com/office/drawing/2016/5/12/chartex" xmlns:cx7="http://schemas.microsoft.com/office/drawing/2016/5/13/chartex" xmlns:cx8="http://schemas.microsoft.com/office/drawing/2016/5/14/chartex" xmlns:mc="http://schemas.openxmlformats.org/markup-compatibility/2006" xmlns:aink="http://schemas.microsoft.com/office/drawing/2016/ink" xmlns:am3d="http://schemas.microsoft.com/office/drawing/2017/model3d" xmlns:o="urn:schemas-microsoft-com:office:office" xmlns:oel="http://schemas.microsoft.com/office/2019/extlst" xmlns:r="http://schemas.openxmlformats.org/officeDocument/2006/relationships" xmlns:m="http://schemas.openxmlformats.org/officeDocument/2006/math" xmlns:v="urn:schemas-microsoft-com:vml" xmlns:wp14="http://schemas.microsoft.com/office/word/2010/wordprocessingDrawing" xmlns:wp="http://schemas.openxmlformats.org/drawingml/2006/wordprocessingDrawing" xmlns:w10="urn:schemas-microsoft-com:office:word" xmlns:w="http://schemas.openxmlformats.org/wordprocessingml/2006/main" xmlns:w14="http://schemas.microsoft.com/office/word/2010/wordml" xmlns:w15="http://schemas.microsoft.com/office/word/2012/wordml" xmlns:w16cex="http://schemas.microsoft.com/office/word/2018/wordml/cex" xmlns:w16cid="http://schemas.microsoft.com/office/word/2016/wordml/cid" xmlns:w16="http://schemas.microsoft.com/office/word/2018/wordml" xmlns:w16sdtdh="http://schemas.microsoft.com/office/word/2020/wordml/sdtdatahash" xmlns:w16se="http://schemas.microsoft.com/office/word/2015/wordml/symex" xmlns:wpg="http://schemas.microsoft.com/office/word/2010/wordprocessingGroup" xmlns:wpi="http://schemas.microsoft.com/office/word/2010/wordprocessingInk" xmlns:wne="http://schemas.microsoft.com/office/word/2006/wordml" xmlns:wps="http://schemas.microsoft.com/office/word/2010/wordprocessingShape" mc:Ignorable="w14 w15 w16se w16cid w16 w16cex w16sdtdh wp14">
   <w:abstractNum w:abstractNumId="0" w15:restartNumberingAfterBreak="0">
     <w:nsid w:val="FFFFFF89"/>
     <w:multiLevelType w:val="singleLevel"/>
@@ -12093,7 +12074,7 @@
     <w:lvl w:ilvl="0">
       <w:start w:val="1"/>
       <w:numFmt w:val="bullet"/>
-      <w:pStyle w:val="Listaconvietas"/>
+      <w:pStyle w:val="ListBullet"/>
       <w:lvlText w:val=""/>
       <w:lvlJc w:val="left"/>
       <w:pPr>
@@ -15844,7 +15825,7 @@
     <w:lvl w:ilvl="0">
       <w:start w:val="1"/>
       <w:numFmt w:val="decimal"/>
-      <w:pStyle w:val="Ttulo1"/>
+      <w:pStyle w:val="Heading1"/>
       <w:lvlText w:val="%1."/>
       <w:lvlJc w:val="left"/>
       <w:pPr>
@@ -15854,7 +15835,7 @@
     <w:lvl w:ilvl="1">
       <w:start w:val="1"/>
       <w:numFmt w:val="decimal"/>
-      <w:pStyle w:val="Ttulo2"/>
+      <w:pStyle w:val="Heading2"/>
       <w:lvlText w:val="%1.%2."/>
       <w:lvlJc w:val="left"/>
       <w:pPr>
@@ -16038,118 +16019,118 @@
       </w:rPr>
     </w:lvl>
   </w:abstractNum>
-  <w:num w:numId="1">
+  <w:num w:numId="1" w16cid:durableId="1122308053">
     <w:abstractNumId w:val="36"/>
   </w:num>
-  <w:num w:numId="2">
+  <w:num w:numId="2" w16cid:durableId="353850117">
     <w:abstractNumId w:val="0"/>
   </w:num>
-  <w:num w:numId="3">
+  <w:num w:numId="3" w16cid:durableId="848107122">
     <w:abstractNumId w:val="8"/>
   </w:num>
-  <w:num w:numId="4">
+  <w:num w:numId="4" w16cid:durableId="274217937">
     <w:abstractNumId w:val="15"/>
   </w:num>
-  <w:num w:numId="5">
+  <w:num w:numId="5" w16cid:durableId="1325016003">
     <w:abstractNumId w:val="27"/>
   </w:num>
-  <w:num w:numId="6">
+  <w:num w:numId="6" w16cid:durableId="1707362781">
     <w:abstractNumId w:val="3"/>
   </w:num>
-  <w:num w:numId="7">
+  <w:num w:numId="7" w16cid:durableId="526410714">
     <w:abstractNumId w:val="26"/>
   </w:num>
-  <w:num w:numId="8">
+  <w:num w:numId="8" w16cid:durableId="369769715">
     <w:abstractNumId w:val="19"/>
   </w:num>
-  <w:num w:numId="9">
+  <w:num w:numId="9" w16cid:durableId="528180837">
     <w:abstractNumId w:val="9"/>
   </w:num>
-  <w:num w:numId="10">
+  <w:num w:numId="10" w16cid:durableId="1979871318">
     <w:abstractNumId w:val="11"/>
   </w:num>
-  <w:num w:numId="11">
+  <w:num w:numId="11" w16cid:durableId="1205099044">
     <w:abstractNumId w:val="31"/>
   </w:num>
-  <w:num w:numId="12">
+  <w:num w:numId="12" w16cid:durableId="455606464">
     <w:abstractNumId w:val="12"/>
   </w:num>
-  <w:num w:numId="13">
+  <w:num w:numId="13" w16cid:durableId="379213111">
     <w:abstractNumId w:val="6"/>
   </w:num>
-  <w:num w:numId="14">
+  <w:num w:numId="14" w16cid:durableId="1166627528">
     <w:abstractNumId w:val="24"/>
   </w:num>
-  <w:num w:numId="15">
+  <w:num w:numId="15" w16cid:durableId="1797017442">
     <w:abstractNumId w:val="2"/>
   </w:num>
-  <w:num w:numId="16">
+  <w:num w:numId="16" w16cid:durableId="1512254679">
     <w:abstractNumId w:val="22"/>
   </w:num>
-  <w:num w:numId="17">
+  <w:num w:numId="17" w16cid:durableId="2114864587">
     <w:abstractNumId w:val="29"/>
   </w:num>
-  <w:num w:numId="18">
+  <w:num w:numId="18" w16cid:durableId="1192494455">
     <w:abstractNumId w:val="28"/>
   </w:num>
-  <w:num w:numId="19">
+  <w:num w:numId="19" w16cid:durableId="1987926255">
     <w:abstractNumId w:val="23"/>
   </w:num>
-  <w:num w:numId="20">
+  <w:num w:numId="20" w16cid:durableId="1100567513">
     <w:abstractNumId w:val="7"/>
   </w:num>
-  <w:num w:numId="21">
+  <w:num w:numId="21" w16cid:durableId="1693677496">
     <w:abstractNumId w:val="5"/>
   </w:num>
-  <w:num w:numId="22">
+  <w:num w:numId="22" w16cid:durableId="272790407">
     <w:abstractNumId w:val="14"/>
   </w:num>
-  <w:num w:numId="23">
+  <w:num w:numId="23" w16cid:durableId="1651903400">
     <w:abstractNumId w:val="18"/>
   </w:num>
-  <w:num w:numId="24">
+  <w:num w:numId="24" w16cid:durableId="1858615561">
     <w:abstractNumId w:val="13"/>
   </w:num>
-  <w:num w:numId="25">
+  <w:num w:numId="25" w16cid:durableId="1227227644">
     <w:abstractNumId w:val="30"/>
   </w:num>
-  <w:num w:numId="26">
+  <w:num w:numId="26" w16cid:durableId="1550385620">
     <w:abstractNumId w:val="10"/>
   </w:num>
-  <w:num w:numId="27">
+  <w:num w:numId="27" w16cid:durableId="760838068">
     <w:abstractNumId w:val="21"/>
   </w:num>
-  <w:num w:numId="28">
+  <w:num w:numId="28" w16cid:durableId="463158011">
     <w:abstractNumId w:val="32"/>
   </w:num>
-  <w:num w:numId="29">
+  <w:num w:numId="29" w16cid:durableId="637226082">
     <w:abstractNumId w:val="16"/>
   </w:num>
-  <w:num w:numId="30">
+  <w:num w:numId="30" w16cid:durableId="171654333">
     <w:abstractNumId w:val="25"/>
   </w:num>
-  <w:num w:numId="31">
+  <w:num w:numId="31" w16cid:durableId="107506590">
     <w:abstractNumId w:val="35"/>
   </w:num>
-  <w:num w:numId="32">
+  <w:num w:numId="32" w16cid:durableId="1654944478">
     <w:abstractNumId w:val="17"/>
   </w:num>
-  <w:num w:numId="33">
+  <w:num w:numId="33" w16cid:durableId="2132163251">
     <w:abstractNumId w:val="33"/>
   </w:num>
-  <w:num w:numId="34">
+  <w:num w:numId="34" w16cid:durableId="2049718620">
     <w:abstractNumId w:val="1"/>
   </w:num>
-  <w:num w:numId="35">
+  <w:num w:numId="35" w16cid:durableId="142240561">
     <w:abstractNumId w:val="34"/>
   </w:num>
-  <w:num w:numId="36">
+  <w:num w:numId="36" w16cid:durableId="2145273103">
     <w:abstractNumId w:val="4"/>
   </w:num>
-  <w:num w:numId="37">
+  <w:num w:numId="37" w16cid:durableId="1315984395">
     <w:abstractNumId w:val="37"/>
   </w:num>
-  <w:num w:numId="38">
+  <w:num w:numId="38" w16cid:durableId="633371037">
     <w:abstractNumId w:val="20"/>
   </w:num>
   <w:numIdMacAtCleanup w:val="13"/>
@@ -16157,7 +16138,7 @@
 </file>
 
 <file path=word/styles.xml><?xml version="1.0" encoding="utf-8"?>
-<w:styles xmlns:mc="http://schemas.openxmlformats.org/markup-compatibility/2006" xmlns:r="http://schemas.openxmlformats.org/officeDocument/2006/relationships" xmlns:w="http://schemas.openxmlformats.org/wordprocessingml/2006/main" xmlns:w14="http://schemas.microsoft.com/office/word/2010/wordml" xmlns:w15="http://schemas.microsoft.com/office/word/2012/wordml" xmlns:w16cid="http://schemas.microsoft.com/office/word/2016/wordml/cid" xmlns:w16se="http://schemas.microsoft.com/office/word/2015/wordml/symex" mc:Ignorable="w14 w15 w16se w16cid">
+<w:styles xmlns:mc="http://schemas.openxmlformats.org/markup-compatibility/2006" xmlns:r="http://schemas.openxmlformats.org/officeDocument/2006/relationships" xmlns:w="http://schemas.openxmlformats.org/wordprocessingml/2006/main" xmlns:w14="http://schemas.microsoft.com/office/word/2010/wordml" xmlns:w15="http://schemas.microsoft.com/office/word/2012/wordml" xmlns:w16cex="http://schemas.microsoft.com/office/word/2018/wordml/cex" xmlns:w16cid="http://schemas.microsoft.com/office/word/2016/wordml/cid" xmlns:w16="http://schemas.microsoft.com/office/word/2018/wordml" xmlns:w16sdtdh="http://schemas.microsoft.com/office/word/2020/wordml/sdtdatahash" xmlns:w16se="http://schemas.microsoft.com/office/word/2015/wordml/symex" mc:Ignorable="w14 w15 w16se w16cid w16 w16cex w16sdtdh">
   <w:docDefaults>
     <w:rPrDefault>
       <w:rPr>
@@ -16565,11 +16546,11 @@
       <w:sz w:val="28"/>
     </w:rPr>
   </w:style>
-  <w:style w:type="paragraph" w:styleId="Ttulo1">
+  <w:style w:type="paragraph" w:styleId="Heading1">
     <w:name w:val="heading 1"/>
-    <w:basedOn w:val="Ttulo"/>
+    <w:basedOn w:val="Title"/>
     <w:next w:val="Normal"/>
-    <w:link w:val="Ttulo1Car"/>
+    <w:link w:val="Heading1Char"/>
     <w:autoRedefine/>
     <w:uiPriority w:val="9"/>
     <w:qFormat/>
@@ -16594,11 +16575,11 @@
       <w14:ligatures w14:val="none"/>
     </w:rPr>
   </w:style>
-  <w:style w:type="paragraph" w:styleId="Ttulo2">
+  <w:style w:type="paragraph" w:styleId="Heading2">
     <w:name w:val="heading 2"/>
     <w:basedOn w:val="Normal"/>
     <w:next w:val="Normal"/>
-    <w:link w:val="Ttulo2Car"/>
+    <w:link w:val="Heading2Char"/>
     <w:autoRedefine/>
     <w:uiPriority w:val="9"/>
     <w:unhideWhenUsed/>
@@ -16626,11 +16607,11 @@
       <w14:ligatures w14:val="none"/>
     </w:rPr>
   </w:style>
-  <w:style w:type="paragraph" w:styleId="Ttulo3">
+  <w:style w:type="paragraph" w:styleId="Heading3">
     <w:name w:val="heading 3"/>
-    <w:basedOn w:val="Ttulo2"/>
+    <w:basedOn w:val="Heading2"/>
     <w:next w:val="Normal"/>
-    <w:link w:val="Ttulo3Car"/>
+    <w:link w:val="Heading3Char"/>
     <w:autoRedefine/>
     <w:uiPriority w:val="9"/>
     <w:unhideWhenUsed/>
@@ -16649,11 +16630,11 @@
       <w:szCs w:val="24"/>
     </w:rPr>
   </w:style>
-  <w:style w:type="paragraph" w:styleId="Ttulo4">
+  <w:style w:type="paragraph" w:styleId="Heading4">
     <w:name w:val="heading 4"/>
-    <w:basedOn w:val="Ttulo3"/>
+    <w:basedOn w:val="Heading3"/>
     <w:next w:val="Normal"/>
-    <w:link w:val="Ttulo4Car"/>
+    <w:link w:val="Heading4Char"/>
     <w:uiPriority w:val="9"/>
     <w:unhideWhenUsed/>
     <w:qFormat/>
@@ -16667,11 +16648,11 @@
       <w:sz w:val="28"/>
     </w:rPr>
   </w:style>
-  <w:style w:type="paragraph" w:styleId="Ttulo5">
+  <w:style w:type="paragraph" w:styleId="Heading5">
     <w:name w:val="heading 5"/>
-    <w:basedOn w:val="Ttulo4"/>
+    <w:basedOn w:val="Heading4"/>
     <w:next w:val="Normal"/>
-    <w:link w:val="Ttulo5Car"/>
+    <w:link w:val="Heading5Char"/>
     <w:uiPriority w:val="9"/>
     <w:unhideWhenUsed/>
     <w:qFormat/>
@@ -16681,11 +16662,11 @@
       <w:outlineLvl w:val="4"/>
     </w:pPr>
   </w:style>
-  <w:style w:type="paragraph" w:styleId="Ttulo6">
+  <w:style w:type="paragraph" w:styleId="Heading6">
     <w:name w:val="heading 6"/>
-    <w:basedOn w:val="Ttulo5"/>
+    <w:basedOn w:val="Heading5"/>
     <w:next w:val="Normal"/>
-    <w:link w:val="Ttulo6Car"/>
+    <w:link w:val="Heading6Char"/>
     <w:uiPriority w:val="9"/>
     <w:semiHidden/>
     <w:unhideWhenUsed/>
@@ -16695,12 +16676,13 @@
       <w:outlineLvl w:val="5"/>
     </w:pPr>
   </w:style>
-  <w:style w:type="character" w:default="1" w:styleId="Fuentedeprrafopredeter">
+  <w:style w:type="character" w:default="1" w:styleId="DefaultParagraphFont">
     <w:name w:val="Default Paragraph Font"/>
     <w:uiPriority w:val="1"/>
+    <w:semiHidden/>
     <w:unhideWhenUsed/>
   </w:style>
-  <w:style w:type="table" w:default="1" w:styleId="Tablanormal">
+  <w:style w:type="table" w:default="1" w:styleId="TableNormal">
     <w:name w:val="Normal Table"/>
     <w:uiPriority w:val="99"/>
     <w:semiHidden/>
@@ -16715,13 +16697,13 @@
       </w:tblCellMar>
     </w:tblPr>
   </w:style>
-  <w:style w:type="numbering" w:default="1" w:styleId="Sinlista">
+  <w:style w:type="numbering" w:default="1" w:styleId="NoList">
     <w:name w:val="No List"/>
     <w:uiPriority w:val="99"/>
     <w:semiHidden/>
     <w:unhideWhenUsed/>
   </w:style>
-  <w:style w:type="paragraph" w:styleId="Prrafodelista">
+  <w:style w:type="paragraph" w:styleId="ListParagraph">
     <w:name w:val="List Paragraph"/>
     <w:basedOn w:val="Normal"/>
     <w:uiPriority w:val="34"/>
@@ -16746,10 +16728,10 @@
       <w:lang w:val="es-419"/>
     </w:rPr>
   </w:style>
-  <w:style w:type="character" w:customStyle="1" w:styleId="Ttulo1Car">
-    <w:name w:val="Título 1 Car"/>
-    <w:basedOn w:val="Fuentedeprrafopredeter"/>
-    <w:link w:val="Ttulo1"/>
+  <w:style w:type="character" w:customStyle="1" w:styleId="Heading1Char">
+    <w:name w:val="Heading 1 Char"/>
+    <w:basedOn w:val="DefaultParagraphFont"/>
+    <w:link w:val="Heading1"/>
     <w:uiPriority w:val="9"/>
     <w:rsid w:val="00E314D0"/>
     <w:rPr>
@@ -16765,10 +16747,10 @@
       <w14:ligatures w14:val="none"/>
     </w:rPr>
   </w:style>
-  <w:style w:type="character" w:customStyle="1" w:styleId="Ttulo2Car">
-    <w:name w:val="Título 2 Car"/>
-    <w:basedOn w:val="Fuentedeprrafopredeter"/>
-    <w:link w:val="Ttulo2"/>
+  <w:style w:type="character" w:customStyle="1" w:styleId="Heading2Char">
+    <w:name w:val="Heading 2 Char"/>
+    <w:basedOn w:val="DefaultParagraphFont"/>
+    <w:link w:val="Heading2"/>
     <w:uiPriority w:val="9"/>
     <w:rsid w:val="007F2B44"/>
     <w:rPr>
@@ -16782,10 +16764,10 @@
       <w14:ligatures w14:val="none"/>
     </w:rPr>
   </w:style>
-  <w:style w:type="character" w:customStyle="1" w:styleId="Ttulo3Car">
-    <w:name w:val="Título 3 Car"/>
-    <w:basedOn w:val="Fuentedeprrafopredeter"/>
-    <w:link w:val="Ttulo3"/>
+  <w:style w:type="character" w:customStyle="1" w:styleId="Heading3Char">
+    <w:name w:val="Heading 3 Char"/>
+    <w:basedOn w:val="DefaultParagraphFont"/>
+    <w:link w:val="Heading3"/>
     <w:uiPriority w:val="9"/>
     <w:rsid w:val="00203367"/>
     <w:rPr>
@@ -16800,7 +16782,7 @@
       <w14:ligatures w14:val="none"/>
     </w:rPr>
   </w:style>
-  <w:style w:type="paragraph" w:styleId="Listaconvietas">
+  <w:style w:type="paragraph" w:styleId="ListBullet">
     <w:name w:val="List Bullet"/>
     <w:basedOn w:val="Normal"/>
     <w:uiPriority w:val="99"/>
@@ -16822,7 +16804,7 @@
   </w:style>
   <w:style w:type="character" w:customStyle="1" w:styleId="Extranjerismo">
     <w:name w:val="Extranjerismo"/>
-    <w:basedOn w:val="Fuentedeprrafopredeter"/>
+    <w:basedOn w:val="DefaultParagraphFont"/>
     <w:uiPriority w:val="1"/>
     <w:qFormat/>
     <w:rsid w:val="00D13E46"/>
@@ -16860,7 +16842,7 @@
   </w:style>
   <w:style w:type="character" w:customStyle="1" w:styleId="FiguraCar">
     <w:name w:val="Figura Car"/>
-    <w:basedOn w:val="Fuentedeprrafopredeter"/>
+    <w:basedOn w:val="DefaultParagraphFont"/>
     <w:link w:val="Figura"/>
     <w:rsid w:val="0098428C"/>
     <w:rPr>
@@ -16873,10 +16855,10 @@
       <w14:ligatures w14:val="none"/>
     </w:rPr>
   </w:style>
-  <w:style w:type="character" w:customStyle="1" w:styleId="Ttulo4Car">
-    <w:name w:val="Título 4 Car"/>
-    <w:basedOn w:val="Fuentedeprrafopredeter"/>
-    <w:link w:val="Ttulo4"/>
+  <w:style w:type="character" w:customStyle="1" w:styleId="Heading4Char">
+    <w:name w:val="Heading 4 Char"/>
+    <w:basedOn w:val="DefaultParagraphFont"/>
+    <w:link w:val="Heading4"/>
     <w:uiPriority w:val="9"/>
     <w:rsid w:val="001B57A6"/>
     <w:rPr>
@@ -16890,10 +16872,10 @@
       <w14:ligatures w14:val="none"/>
     </w:rPr>
   </w:style>
-  <w:style w:type="character" w:customStyle="1" w:styleId="Ttulo5Car">
-    <w:name w:val="Título 5 Car"/>
-    <w:basedOn w:val="Fuentedeprrafopredeter"/>
-    <w:link w:val="Ttulo5"/>
+  <w:style w:type="character" w:customStyle="1" w:styleId="Heading5Char">
+    <w:name w:val="Heading 5 Char"/>
+    <w:basedOn w:val="DefaultParagraphFont"/>
+    <w:link w:val="Heading5"/>
     <w:uiPriority w:val="9"/>
     <w:rsid w:val="00746AD1"/>
     <w:rPr>
@@ -16930,11 +16912,11 @@
       <w14:ligatures w14:val="none"/>
     </w:rPr>
   </w:style>
-  <w:style w:type="paragraph" w:styleId="Ttulo">
+  <w:style w:type="paragraph" w:styleId="Title">
     <w:name w:val="Title"/>
     <w:basedOn w:val="Normal"/>
     <w:next w:val="Normal"/>
-    <w:link w:val="TtuloCar"/>
+    <w:link w:val="TitleChar"/>
     <w:uiPriority w:val="10"/>
     <w:qFormat/>
     <w:rsid w:val="00590D20"/>
@@ -16950,10 +16932,10 @@
       <w:szCs w:val="56"/>
     </w:rPr>
   </w:style>
-  <w:style w:type="character" w:customStyle="1" w:styleId="TtuloCar">
-    <w:name w:val="Título Car"/>
-    <w:basedOn w:val="Fuentedeprrafopredeter"/>
-    <w:link w:val="Ttulo"/>
+  <w:style w:type="character" w:customStyle="1" w:styleId="TitleChar">
+    <w:name w:val="Title Char"/>
+    <w:basedOn w:val="DefaultParagraphFont"/>
+    <w:link w:val="Title"/>
     <w:uiPriority w:val="10"/>
     <w:rsid w:val="00590D20"/>
     <w:rPr>
@@ -16966,7 +16948,7 @@
   </w:style>
   <w:style w:type="character" w:customStyle="1" w:styleId="TablaCar">
     <w:name w:val="Tabla Car"/>
-    <w:basedOn w:val="Fuentedeprrafopredeter"/>
+    <w:basedOn w:val="DefaultParagraphFont"/>
     <w:link w:val="Tabla"/>
     <w:rsid w:val="00F24245"/>
     <w:rPr>
@@ -16981,7 +16963,7 @@
   </w:style>
   <w:style w:type="table" w:customStyle="1" w:styleId="SENA">
     <w:name w:val="SENA"/>
-    <w:basedOn w:val="Tablanormal"/>
+    <w:basedOn w:val="TableNormal"/>
     <w:uiPriority w:val="99"/>
     <w:rsid w:val="00F24245"/>
     <w:pPr>
@@ -17024,9 +17006,9 @@
       </w:tcPr>
     </w:tblStylePr>
   </w:style>
-  <w:style w:type="table" w:styleId="Tablaconcuadrcula">
+  <w:style w:type="table" w:styleId="TableGrid">
     <w:name w:val="Table Grid"/>
-    <w:basedOn w:val="Tablanormal"/>
+    <w:basedOn w:val="TableNormal"/>
     <w:uiPriority w:val="39"/>
     <w:rsid w:val="002401C2"/>
     <w:pPr>
@@ -17043,9 +17025,9 @@
       </w:tblBorders>
     </w:tblPr>
   </w:style>
-  <w:style w:type="character" w:styleId="Hipervnculo">
+  <w:style w:type="character" w:styleId="Hyperlink">
     <w:name w:val="Hyperlink"/>
-    <w:basedOn w:val="Fuentedeprrafopredeter"/>
+    <w:basedOn w:val="DefaultParagraphFont"/>
     <w:uiPriority w:val="99"/>
     <w:unhideWhenUsed/>
     <w:rsid w:val="00425E49"/>
@@ -17078,7 +17060,7 @@
   </w:style>
   <w:style w:type="character" w:customStyle="1" w:styleId="VideoCar">
     <w:name w:val="Video Car"/>
-    <w:basedOn w:val="Fuentedeprrafopredeter"/>
+    <w:basedOn w:val="DefaultParagraphFont"/>
     <w:link w:val="Video"/>
     <w:rsid w:val="00425E49"/>
     <w:rPr>
@@ -17089,9 +17071,9 @@
       <w14:ligatures w14:val="none"/>
     </w:rPr>
   </w:style>
-  <w:style w:type="character" w:styleId="Mencinsinresolver">
+  <w:style w:type="character" w:styleId="UnresolvedMention">
     <w:name w:val="Unresolved Mention"/>
-    <w:basedOn w:val="Fuentedeprrafopredeter"/>
+    <w:basedOn w:val="DefaultParagraphFont"/>
     <w:uiPriority w:val="99"/>
     <w:semiHidden/>
     <w:unhideWhenUsed/>
@@ -17101,9 +17083,9 @@
       <w:shd w:val="clear" w:color="auto" w:fill="E1DFDD"/>
     </w:rPr>
   </w:style>
-  <w:style w:type="table" w:styleId="Tablaconcuadrcula4-nfasis3">
+  <w:style w:type="table" w:styleId="GridTable4-Accent3">
     <w:name w:val="Grid Table 4 Accent 3"/>
-    <w:basedOn w:val="Tablanormal"/>
+    <w:basedOn w:val="TableNormal"/>
     <w:uiPriority w:val="49"/>
     <w:rsid w:val="00CE2C4A"/>
     <w:pPr>
@@ -17215,7 +17197,7 @@
       <w14:ligatures w14:val="none"/>
     </w:rPr>
   </w:style>
-  <w:style w:type="paragraph" w:styleId="TDC1">
+  <w:style w:type="paragraph" w:styleId="TOC1">
     <w:name w:val="toc 1"/>
     <w:basedOn w:val="Normal"/>
     <w:next w:val="Normal"/>
@@ -17227,7 +17209,7 @@
       <w:spacing w:after="100"/>
     </w:pPr>
   </w:style>
-  <w:style w:type="paragraph" w:styleId="TDC2">
+  <w:style w:type="paragraph" w:styleId="TOC2">
     <w:name w:val="toc 2"/>
     <w:basedOn w:val="Normal"/>
     <w:next w:val="Normal"/>
@@ -17240,7 +17222,7 @@
       <w:ind w:left="280"/>
     </w:pPr>
   </w:style>
-  <w:style w:type="paragraph" w:styleId="TDC3">
+  <w:style w:type="paragraph" w:styleId="TOC3">
     <w:name w:val="toc 3"/>
     <w:basedOn w:val="Normal"/>
     <w:next w:val="Normal"/>
@@ -17253,9 +17235,9 @@
       <w:ind w:left="560"/>
     </w:pPr>
   </w:style>
-  <w:style w:type="paragraph" w:styleId="TtuloTDC">
+  <w:style w:type="paragraph" w:styleId="TOCHeading">
     <w:name w:val="TOC Heading"/>
-    <w:basedOn w:val="Ttulo1"/>
+    <w:basedOn w:val="Heading1"/>
     <w:next w:val="Normal"/>
     <w:uiPriority w:val="39"/>
     <w:unhideWhenUsed/>
@@ -17278,10 +17260,10 @@
       <w:lang w:val="es-CO"/>
     </w:rPr>
   </w:style>
-  <w:style w:type="paragraph" w:styleId="Encabezado">
+  <w:style w:type="paragraph" w:styleId="Header">
     <w:name w:val="header"/>
     <w:basedOn w:val="Normal"/>
-    <w:link w:val="EncabezadoCar"/>
+    <w:link w:val="HeaderChar"/>
     <w:uiPriority w:val="99"/>
     <w:unhideWhenUsed/>
     <w:rsid w:val="00EC0858"/>
@@ -17293,20 +17275,20 @@
       <w:spacing w:before="0" w:after="0" w:line="240" w:lineRule="auto"/>
     </w:pPr>
   </w:style>
-  <w:style w:type="character" w:customStyle="1" w:styleId="EncabezadoCar">
-    <w:name w:val="Encabezado Car"/>
-    <w:basedOn w:val="Fuentedeprrafopredeter"/>
-    <w:link w:val="Encabezado"/>
+  <w:style w:type="character" w:customStyle="1" w:styleId="HeaderChar">
+    <w:name w:val="Header Char"/>
+    <w:basedOn w:val="DefaultParagraphFont"/>
+    <w:link w:val="Header"/>
     <w:uiPriority w:val="99"/>
     <w:rsid w:val="00EC0858"/>
     <w:rPr>
       <w:sz w:val="28"/>
     </w:rPr>
   </w:style>
-  <w:style w:type="paragraph" w:styleId="Piedepgina">
+  <w:style w:type="paragraph" w:styleId="Footer">
     <w:name w:val="footer"/>
     <w:basedOn w:val="Normal"/>
-    <w:link w:val="PiedepginaCar"/>
+    <w:link w:val="FooterChar"/>
     <w:uiPriority w:val="99"/>
     <w:unhideWhenUsed/>
     <w:rsid w:val="00EC0858"/>
@@ -17318,20 +17300,20 @@
       <w:spacing w:before="0" w:after="0" w:line="240" w:lineRule="auto"/>
     </w:pPr>
   </w:style>
-  <w:style w:type="character" w:customStyle="1" w:styleId="PiedepginaCar">
-    <w:name w:val="Pie de página Car"/>
-    <w:basedOn w:val="Fuentedeprrafopredeter"/>
-    <w:link w:val="Piedepgina"/>
+  <w:style w:type="character" w:customStyle="1" w:styleId="FooterChar">
+    <w:name w:val="Footer Char"/>
+    <w:basedOn w:val="DefaultParagraphFont"/>
+    <w:link w:val="Footer"/>
     <w:uiPriority w:val="99"/>
     <w:rsid w:val="00EC0858"/>
     <w:rPr>
       <w:sz w:val="28"/>
     </w:rPr>
   </w:style>
-  <w:style w:type="character" w:customStyle="1" w:styleId="Ttulo6Car">
-    <w:name w:val="Título 6 Car"/>
-    <w:basedOn w:val="Fuentedeprrafopredeter"/>
-    <w:link w:val="Ttulo6"/>
+  <w:style w:type="character" w:customStyle="1" w:styleId="Heading6Char">
+    <w:name w:val="Heading 6 Char"/>
+    <w:basedOn w:val="DefaultParagraphFont"/>
+    <w:link w:val="Heading6"/>
     <w:uiPriority w:val="9"/>
     <w:semiHidden/>
     <w:rsid w:val="00C7377B"/>
@@ -17348,7 +17330,7 @@
   </w:style>
   <w:style w:type="paragraph" w:customStyle="1" w:styleId="Titulosgenerales">
     <w:name w:val="Titulos generales"/>
-    <w:basedOn w:val="Ttulo1"/>
+    <w:basedOn w:val="Heading1"/>
     <w:qFormat/>
     <w:rsid w:val="007F2B44"/>
     <w:pPr>
@@ -17362,10 +17344,10 @@
       <w:spacing w:val="0"/>
     </w:rPr>
   </w:style>
-  <w:style w:type="paragraph" w:styleId="Textodeglobo">
+  <w:style w:type="paragraph" w:styleId="BalloonText">
     <w:name w:val="Balloon Text"/>
     <w:basedOn w:val="Normal"/>
-    <w:link w:val="TextodegloboCar"/>
+    <w:link w:val="BalloonTextChar"/>
     <w:uiPriority w:val="99"/>
     <w:semiHidden/>
     <w:unhideWhenUsed/>
@@ -17379,10 +17361,10 @@
       <w:szCs w:val="18"/>
     </w:rPr>
   </w:style>
-  <w:style w:type="character" w:customStyle="1" w:styleId="TextodegloboCar">
-    <w:name w:val="Texto de globo Car"/>
-    <w:basedOn w:val="Fuentedeprrafopredeter"/>
-    <w:link w:val="Textodeglobo"/>
+  <w:style w:type="character" w:customStyle="1" w:styleId="BalloonTextChar">
+    <w:name w:val="Balloon Text Char"/>
+    <w:basedOn w:val="DefaultParagraphFont"/>
+    <w:link w:val="BalloonText"/>
     <w:uiPriority w:val="99"/>
     <w:semiHidden/>
     <w:rsid w:val="00845A1E"/>
@@ -17392,9 +17374,9 @@
       <w:szCs w:val="18"/>
     </w:rPr>
   </w:style>
-  <w:style w:type="character" w:styleId="Refdecomentario">
+  <w:style w:type="character" w:styleId="CommentReference">
     <w:name w:val="annotation reference"/>
-    <w:basedOn w:val="Fuentedeprrafopredeter"/>
+    <w:basedOn w:val="DefaultParagraphFont"/>
     <w:uiPriority w:val="99"/>
     <w:semiHidden/>
     <w:unhideWhenUsed/>
@@ -17404,10 +17386,10 @@
       <w:szCs w:val="16"/>
     </w:rPr>
   </w:style>
-  <w:style w:type="paragraph" w:styleId="Textocomentario">
+  <w:style w:type="paragraph" w:styleId="CommentText">
     <w:name w:val="annotation text"/>
     <w:basedOn w:val="Normal"/>
-    <w:link w:val="TextocomentarioCar"/>
+    <w:link w:val="CommentTextChar"/>
     <w:uiPriority w:val="99"/>
     <w:unhideWhenUsed/>
     <w:rsid w:val="00676CE1"/>
@@ -17424,10 +17406,10 @@
       <w14:ligatures w14:val="none"/>
     </w:rPr>
   </w:style>
-  <w:style w:type="character" w:customStyle="1" w:styleId="TextocomentarioCar">
-    <w:name w:val="Texto comentario Car"/>
-    <w:basedOn w:val="Fuentedeprrafopredeter"/>
-    <w:link w:val="Textocomentario"/>
+  <w:style w:type="character" w:customStyle="1" w:styleId="CommentTextChar">
+    <w:name w:val="Comment Text Char"/>
+    <w:basedOn w:val="DefaultParagraphFont"/>
+    <w:link w:val="CommentText"/>
     <w:uiPriority w:val="99"/>
     <w:rsid w:val="00676CE1"/>
     <w:rPr>
@@ -17738,10 +17720,30 @@
 </file>
 
 <file path=customXml/item1.xml><?xml version="1.0" encoding="utf-8"?>
+<p:properties xmlns:p="http://schemas.microsoft.com/office/2006/metadata/properties" xmlns:xsi="http://www.w3.org/2001/XMLSchema-instance" xmlns:pc="http://schemas.microsoft.com/office/infopath/2007/PartnerControls">
+  <documentManagement>
+    <TaxCatchAll xmlns="cb45339b-ced9-4d0d-8f64-77573914d53b" xsi:nil="true"/>
+    <lcf76f155ced4ddcb4097134ff3c332f xmlns="43a3ca16-9c26-4813-b83f-4aec9927b43f">
+      <Terms xmlns="http://schemas.microsoft.com/office/infopath/2007/PartnerControls"/>
+    </lcf76f155ced4ddcb4097134ff3c332f>
+  </documentManagement>
+</p:properties>
+</file>
+
+<file path=customXml/item2.xml><?xml version="1.0" encoding="utf-8"?>
 <b:Sources xmlns:b="http://schemas.openxmlformats.org/officeDocument/2006/bibliography" xmlns="http://schemas.openxmlformats.org/officeDocument/2006/bibliography" SelectedStyle="\APASixthEditionOfficeOnline.xsl" StyleName="APA" Version="6"/>
 </file>
 
-<file path=customXml/item2.xml><?xml version="1.0" encoding="utf-8"?>
+<file path=customXml/item3.xml><?xml version="1.0" encoding="utf-8"?>
+<?mso-contentType ?>
+<FormTemplates xmlns="http://schemas.microsoft.com/sharepoint/v3/contenttype/forms">
+  <Display>DocumentLibraryForm</Display>
+  <Edit>DocumentLibraryForm</Edit>
+  <New>DocumentLibraryForm</New>
+</FormTemplates>
+</file>
+
+<file path=customXml/item4.xml><?xml version="1.0" encoding="utf-8"?>
 <ct:contentTypeSchema xmlns:ct="http://schemas.microsoft.com/office/2006/metadata/contentType" xmlns:ma="http://schemas.microsoft.com/office/2006/metadata/properties/metaAttributes" ct:_="" ma:_="" ma:contentTypeName="Documento" ma:contentTypeID="0x01010049282E1EDBE9234EA9E6D38F720E265F" ma:contentTypeVersion="14" ma:contentTypeDescription="Crear nuevo documento." ma:contentTypeScope="" ma:versionID="226e008afbc53e049b8fcacc066a2c59">
   <xsd:schema xmlns:xsd="http://www.w3.org/2001/XMLSchema" xmlns:xs="http://www.w3.org/2001/XMLSchema" xmlns:p="http://schemas.microsoft.com/office/2006/metadata/properties" xmlns:ns2="cb45339b-ced9-4d0d-8f64-77573914d53b" xmlns:ns3="43a3ca16-9c26-4813-b83f-4aec9927b43f" targetNamespace="http://schemas.microsoft.com/office/2006/metadata/properties" ma:root="true" ma:fieldsID="2d89a5d71e5bc1804c98e13db158ff25" ns2:_="" ns3:_="">
     <xsd:import namespace="cb45339b-ced9-4d0d-8f64-77573914d53b"/>
@@ -17970,27 +17972,18 @@
 </ct:contentTypeSchema>
 </file>
 
-<file path=customXml/item3.xml><?xml version="1.0" encoding="utf-8"?>
-<?mso-contentType ?>
-<FormTemplates xmlns="http://schemas.microsoft.com/sharepoint/v3/contenttype/forms">
-  <Display>DocumentLibraryForm</Display>
-  <Edit>DocumentLibraryForm</Edit>
-  <New>DocumentLibraryForm</New>
-</FormTemplates>
+<file path=customXml/itemProps1.xml><?xml version="1.0" encoding="utf-8"?>
+<ds:datastoreItem xmlns:ds="http://schemas.openxmlformats.org/officeDocument/2006/customXml" ds:itemID="{8B3E274F-362B-4573-A05B-A85F786D7CEC}">
+  <ds:schemaRefs>
+    <ds:schemaRef ds:uri="http://schemas.microsoft.com/office/2006/metadata/properties"/>
+    <ds:schemaRef ds:uri="http://schemas.microsoft.com/office/infopath/2007/PartnerControls"/>
+    <ds:schemaRef ds:uri="cb45339b-ced9-4d0d-8f64-77573914d53b"/>
+    <ds:schemaRef ds:uri="43a3ca16-9c26-4813-b83f-4aec9927b43f"/>
+  </ds:schemaRefs>
+</ds:datastoreItem>
 </file>
 
-<file path=customXml/item4.xml><?xml version="1.0" encoding="utf-8"?>
-<p:properties xmlns:p="http://schemas.microsoft.com/office/2006/metadata/properties" xmlns:xsi="http://www.w3.org/2001/XMLSchema-instance" xmlns:pc="http://schemas.microsoft.com/office/infopath/2007/PartnerControls">
-  <documentManagement>
-    <TaxCatchAll xmlns="cb45339b-ced9-4d0d-8f64-77573914d53b" xsi:nil="true"/>
-    <lcf76f155ced4ddcb4097134ff3c332f xmlns="43a3ca16-9c26-4813-b83f-4aec9927b43f">
-      <Terms xmlns="http://schemas.microsoft.com/office/infopath/2007/PartnerControls"/>
-    </lcf76f155ced4ddcb4097134ff3c332f>
-  </documentManagement>
-</p:properties>
-</file>
-
-<file path=customXml/itemProps1.xml><?xml version="1.0" encoding="utf-8"?>
+<file path=customXml/itemProps2.xml><?xml version="1.0" encoding="utf-8"?>
 <ds:datastoreItem xmlns:ds="http://schemas.openxmlformats.org/officeDocument/2006/customXml" ds:itemID="{FA59DF12-9B59-4B17-AD4A-11BF846ACBB0}">
   <ds:schemaRefs>
     <ds:schemaRef ds:uri="http://schemas.openxmlformats.org/officeDocument/2006/bibliography"/>
@@ -17998,14 +17991,29 @@
 </ds:datastoreItem>
 </file>
 
-<file path=customXml/itemProps2.xml><?xml version="1.0" encoding="utf-8"?>
-<ds:datastoreItem xmlns:ds="http://schemas.openxmlformats.org/officeDocument/2006/customXml" ds:itemID="{D1B8FCC1-2D00-4FA7-8B1B-11D91316FDC6}"/>
-</file>
-
 <file path=customXml/itemProps3.xml><?xml version="1.0" encoding="utf-8"?>
-<ds:datastoreItem xmlns:ds="http://schemas.openxmlformats.org/officeDocument/2006/customXml" ds:itemID="{11DFB9AA-3F8D-4C2E-B47E-B23B5DFA938B}"/>
+<ds:datastoreItem xmlns:ds="http://schemas.openxmlformats.org/officeDocument/2006/customXml" ds:itemID="{11DFB9AA-3F8D-4C2E-B47E-B23B5DFA938B}">
+  <ds:schemaRefs>
+    <ds:schemaRef ds:uri="http://schemas.microsoft.com/sharepoint/v3/contenttype/forms"/>
+  </ds:schemaRefs>
+</ds:datastoreItem>
 </file>
 
 <file path=customXml/itemProps4.xml><?xml version="1.0" encoding="utf-8"?>
-<ds:datastoreItem xmlns:ds="http://schemas.openxmlformats.org/officeDocument/2006/customXml" ds:itemID="{8B3E274F-362B-4573-A05B-A85F786D7CEC}"/>
+<ds:datastoreItem xmlns:ds="http://schemas.openxmlformats.org/officeDocument/2006/customXml" ds:itemID="{D1B8FCC1-2D00-4FA7-8B1B-11D91316FDC6}">
+  <ds:schemaRefs>
+    <ds:schemaRef ds:uri="http://schemas.microsoft.com/office/2006/metadata/contentType"/>
+    <ds:schemaRef ds:uri="http://schemas.microsoft.com/office/2006/metadata/properties/metaAttributes"/>
+    <ds:schemaRef ds:uri="http://www.w3.org/2001/XMLSchema"/>
+    <ds:schemaRef ds:uri="http://schemas.microsoft.com/office/2006/metadata/properties"/>
+    <ds:schemaRef ds:uri="cb45339b-ced9-4d0d-8f64-77573914d53b"/>
+    <ds:schemaRef ds:uri="43a3ca16-9c26-4813-b83f-4aec9927b43f"/>
+    <ds:schemaRef ds:uri="http://schemas.microsoft.com/office/2006/documentManagement/types"/>
+    <ds:schemaRef ds:uri="http://schemas.microsoft.com/office/infopath/2007/PartnerControls"/>
+    <ds:schemaRef ds:uri="http://schemas.openxmlformats.org/package/2006/metadata/core-properties"/>
+    <ds:schemaRef ds:uri="http://purl.org/dc/elements/1.1/"/>
+    <ds:schemaRef ds:uri="http://purl.org/dc/terms/"/>
+    <ds:schemaRef ds:uri="http://schemas.microsoft.com/internal/obd"/>
+  </ds:schemaRefs>
+</ds:datastoreItem>
 </file>
</xml_diff>